<commit_message>
add deeplab GPU env setting
</commit_message>
<xml_diff>
--- a/deeplab训练.docx
+++ b/deeplab训练.docx
@@ -17,15 +17,10 @@
     <w:p>
       <w:pPr>
         <w:pStyle w:val="2"/>
-        <w:rPr>
-          <w:rFonts w:hint="eastAsia"/>
-        </w:rPr>
-      </w:pPr>
-      <w:proofErr w:type="gramStart"/>
+      </w:pPr>
       <w:r>
         <w:t>一</w:t>
       </w:r>
-      <w:proofErr w:type="gramEnd"/>
       <w:r>
         <w:rPr>
           <w:rFonts w:hint="eastAsia"/>
@@ -49,54 +44,10 @@
         <w:ind w:firstLineChars="0"/>
       </w:pPr>
       <w:r>
-        <w:t>数据集</w:t>
-      </w:r>
-    </w:p>
-    <w:p>
-      <w:r>
-        <w:t>准备</w:t>
-      </w:r>
-      <w:hyperlink r:id="rId5" w:tgtFrame="_blank" w:history="1">
-        <w:r>
-          <w:rPr>
-            <w:rStyle w:val="itemname"/>
-            <w:rFonts w:ascii="Helvetica" w:hAnsi="Helvetica" w:cs="Helvetica"/>
-            <w:color w:val="337AB7"/>
-            <w:sz w:val="20"/>
-            <w:szCs w:val="20"/>
-            <w:shd w:val="clear" w:color="auto" w:fill="FFFFFF"/>
-          </w:rPr>
-          <w:t>VOCtrainval_11-May-2012.</w:t>
-        </w:r>
-        <w:proofErr w:type="gramStart"/>
-        <w:r>
-          <w:rPr>
-            <w:rStyle w:val="itemname"/>
-            <w:rFonts w:ascii="Helvetica" w:hAnsi="Helvetica" w:cs="Helvetica"/>
-            <w:color w:val="337AB7"/>
-            <w:sz w:val="20"/>
-            <w:szCs w:val="20"/>
-            <w:shd w:val="clear" w:color="auto" w:fill="FFFFFF"/>
-          </w:rPr>
-          <w:t>tar</w:t>
-        </w:r>
-        <w:proofErr w:type="gramEnd"/>
-      </w:hyperlink>
-    </w:p>
-    <w:p>
-      <w:pPr>
-        <w:pStyle w:val="a4"/>
-        <w:numPr>
-          <w:ilvl w:val="1"/>
-          <w:numId w:val="1"/>
-        </w:numPr>
-        <w:ind w:firstLineChars="0"/>
-      </w:pPr>
-      <w:r>
-        <w:t>下载</w:t>
-      </w:r>
-      <w:r>
-        <w:t>code</w:t>
+        <w:rPr>
+          <w:rFonts w:hint="eastAsia"/>
+        </w:rPr>
+        <w:t>参考</w:t>
       </w:r>
     </w:p>
     <w:tbl>
@@ -116,28 +67,19 @@
             <w:shd w:val="clear" w:color="auto" w:fill="FFF2CC" w:themeFill="accent4" w:themeFillTint="33"/>
           </w:tcPr>
           <w:p>
-            <w:pPr>
-              <w:pStyle w:val="a4"/>
-              <w:ind w:left="375" w:firstLineChars="0" w:firstLine="0"/>
-              <w:rPr>
-                <w:rFonts w:hint="eastAsia"/>
-              </w:rPr>
-            </w:pPr>
-            <w:r>
-              <w:t xml:space="preserve">git clone </w:t>
-            </w:r>
-            <w:hyperlink r:id="rId6" w:history="1">
+            <w:hyperlink r:id="rId7" w:history="1">
               <w:r>
                 <w:rPr>
                   <w:rStyle w:val="a5"/>
                 </w:rPr>
-                <w:t>https://github.com/sycophant-stone/tf_base.git</w:t>
+                <w:t>https://lijiancheng0614.github.io/2018/03/13/2018_03_13_TensorFlow-DeepLab/</w:t>
               </w:r>
             </w:hyperlink>
           </w:p>
         </w:tc>
       </w:tr>
     </w:tbl>
+    <w:p/>
     <w:p>
       <w:pPr>
         <w:pStyle w:val="a4"/>
@@ -148,20 +90,26 @@
         <w:ind w:firstLineChars="0"/>
       </w:pPr>
       <w:r>
-        <w:t>把</w:t>
-      </w:r>
-      <w:r>
-        <w:t>VOC</w:t>
-      </w:r>
-      <w:r>
-        <w:t>放到</w:t>
-      </w:r>
-      <w:r>
-        <w:t>research/deeplab/datasets</w:t>
-      </w:r>
-      <w:r>
-        <w:t>中</w:t>
-      </w:r>
+        <w:t>数据集</w:t>
+      </w:r>
+    </w:p>
+    <w:p>
+      <w:r>
+        <w:t>准备</w:t>
+      </w:r>
+      <w:hyperlink r:id="rId8" w:tgtFrame="_blank" w:history="1">
+        <w:r>
+          <w:rPr>
+            <w:rStyle w:val="itemname"/>
+            <w:rFonts w:ascii="Helvetica" w:hAnsi="Helvetica" w:cs="Helvetica"/>
+            <w:color w:val="337AB7"/>
+            <w:sz w:val="20"/>
+            <w:szCs w:val="20"/>
+            <w:shd w:val="clear" w:color="auto" w:fill="FFFFFF"/>
+          </w:rPr>
+          <w:t>VOCtrainval_11-May-2012.tar</w:t>
+        </w:r>
+      </w:hyperlink>
     </w:p>
     <w:p>
       <w:pPr>
@@ -173,90 +121,11 @@
         <w:ind w:firstLineChars="0"/>
       </w:pPr>
       <w:r>
-        <w:t>运行</w:t>
-      </w:r>
-      <w:hyperlink r:id="rId7" w:tgtFrame="_blank" w:history="1">
-        <w:r>
-          <w:rPr>
-            <w:rStyle w:val="itemname"/>
-            <w:rFonts w:ascii="Helvetica" w:hAnsi="Helvetica" w:cs="Helvetica"/>
-            <w:color w:val="23527C"/>
-            <w:sz w:val="20"/>
-            <w:szCs w:val="20"/>
-            <w:shd w:val="clear" w:color="auto" w:fill="FAFAFA"/>
-          </w:rPr>
-          <w:t>download_and_convert_voc2012.sh</w:t>
-        </w:r>
-      </w:hyperlink>
-    </w:p>
-    <w:p/>
-    <w:p>
-      <w:pPr>
-        <w:pStyle w:val="a4"/>
-        <w:numPr>
-          <w:ilvl w:val="1"/>
-          <w:numId w:val="1"/>
-        </w:numPr>
-        <w:ind w:firstLineChars="0"/>
-      </w:pPr>
-      <w:r>
-        <w:t>使用</w:t>
-      </w:r>
-      <w:r>
-        <w:t>slim</w:t>
-      </w:r>
-      <w:r>
-        <w:t>的</w:t>
-      </w:r>
-      <w:r>
-        <w:t>env</w:t>
-      </w:r>
-      <w:r>
-        <w:t>环境设置</w:t>
-      </w:r>
-    </w:p>
-    <w:p>
-      <w:pPr>
-        <w:pStyle w:val="a4"/>
-      </w:pPr>
-      <w:r>
-        <w:rPr>
-          <w:rFonts w:hint="eastAsia"/>
-        </w:rPr>
-        <w:t>首先先解压缩</w:t>
-      </w:r>
-      <w:r>
-        <w:rPr>
-          <w:rFonts w:hint="eastAsia"/>
-        </w:rPr>
-        <w:t>(</w:t>
-      </w:r>
-      <w:r>
-        <w:rPr>
-          <w:rFonts w:hint="eastAsia"/>
-        </w:rPr>
-        <w:t>注意这里</w:t>
-      </w:r>
-      <w:r>
-        <w:rPr>
-          <w:rFonts w:hint="eastAsia"/>
-        </w:rPr>
-        <w:t>-o</w:t>
-      </w:r>
-      <w:r>
-        <w:rPr>
-          <w:rFonts w:hint="eastAsia"/>
-        </w:rPr>
-        <w:t>的用法</w:t>
-      </w:r>
-      <w:r>
-        <w:rPr>
-          <w:rFonts w:hint="eastAsia"/>
-        </w:rPr>
-        <w:t>)</w:t>
-      </w:r>
-      <w:bookmarkStart w:id="0" w:name="_GoBack"/>
-      <w:bookmarkEnd w:id="0"/>
+        <w:t>下载</w:t>
+      </w:r>
+      <w:r>
+        <w:t>code</w:t>
+      </w:r>
     </w:p>
     <w:tbl>
       <w:tblPr>
@@ -276,34 +145,140 @@
           </w:tcPr>
           <w:p>
             <w:pPr>
-              <w:rPr>
-                <w:rFonts w:hint="eastAsia"/>
-              </w:rPr>
+              <w:pStyle w:val="a4"/>
+              <w:ind w:left="375" w:firstLineChars="0" w:firstLine="0"/>
             </w:pPr>
             <w:r>
-              <w:t xml:space="preserve">root@df4112054141:/work/gi/tf_base/research# </w:t>
-            </w:r>
-            <w:r>
-              <w:rPr>
-                <w:b/>
-              </w:rPr>
-              <w:t>unzip -o protobuf.zip</w:t>
-            </w:r>
+              <w:t xml:space="preserve">git clone </w:t>
+            </w:r>
+            <w:hyperlink r:id="rId9" w:history="1">
+              <w:r>
+                <w:rPr>
+                  <w:rStyle w:val="a5"/>
+                </w:rPr>
+                <w:t>https://github.com/sycophant-stone/tf_base.git</w:t>
+              </w:r>
+            </w:hyperlink>
           </w:p>
         </w:tc>
       </w:tr>
     </w:tbl>
     <w:p>
       <w:pPr>
-        <w:rPr>
-          <w:rFonts w:hint="eastAsia"/>
-        </w:rPr>
-      </w:pPr>
-      <w:r>
-        <w:tab/>
-      </w:r>
-      <w:r>
-        <w:t>然后运行工具脚本</w:t>
+        <w:pStyle w:val="a4"/>
+        <w:numPr>
+          <w:ilvl w:val="1"/>
+          <w:numId w:val="1"/>
+        </w:numPr>
+        <w:ind w:firstLineChars="0"/>
+      </w:pPr>
+      <w:r>
+        <w:t>把</w:t>
+      </w:r>
+      <w:r>
+        <w:t>VOC</w:t>
+      </w:r>
+      <w:r>
+        <w:t>放到</w:t>
+      </w:r>
+      <w:r>
+        <w:t>research/deeplab/datasets</w:t>
+      </w:r>
+      <w:r>
+        <w:t>中</w:t>
+      </w:r>
+    </w:p>
+    <w:p>
+      <w:pPr>
+        <w:pStyle w:val="a4"/>
+        <w:numPr>
+          <w:ilvl w:val="1"/>
+          <w:numId w:val="1"/>
+        </w:numPr>
+        <w:ind w:firstLineChars="0"/>
+      </w:pPr>
+      <w:r>
+        <w:t>运行</w:t>
+      </w:r>
+      <w:hyperlink r:id="rId10" w:tgtFrame="_blank" w:history="1">
+        <w:r>
+          <w:rPr>
+            <w:rStyle w:val="itemname"/>
+            <w:rFonts w:ascii="Helvetica" w:hAnsi="Helvetica" w:cs="Helvetica"/>
+            <w:color w:val="23527C"/>
+            <w:sz w:val="20"/>
+            <w:szCs w:val="20"/>
+            <w:shd w:val="clear" w:color="auto" w:fill="FAFAFA"/>
+          </w:rPr>
+          <w:t>download_and_convert_voc2012.sh</w:t>
+        </w:r>
+      </w:hyperlink>
+    </w:p>
+    <w:p/>
+    <w:p>
+      <w:pPr>
+        <w:pStyle w:val="a4"/>
+        <w:numPr>
+          <w:ilvl w:val="1"/>
+          <w:numId w:val="1"/>
+        </w:numPr>
+        <w:ind w:firstLineChars="0"/>
+      </w:pPr>
+      <w:r>
+        <w:t>使用</w:t>
+      </w:r>
+      <w:r>
+        <w:t>slim</w:t>
+      </w:r>
+      <w:r>
+        <w:t>的</w:t>
+      </w:r>
+      <w:r>
+        <w:t>env</w:t>
+      </w:r>
+      <w:r>
+        <w:t>环境设置</w:t>
+      </w:r>
+    </w:p>
+    <w:p>
+      <w:pPr>
+        <w:pStyle w:val="a4"/>
+      </w:pPr>
+      <w:r>
+        <w:rPr>
+          <w:rFonts w:hint="eastAsia"/>
+        </w:rPr>
+        <w:t>首先先解压缩</w:t>
+      </w:r>
+      <w:r>
+        <w:rPr>
+          <w:rFonts w:hint="eastAsia"/>
+        </w:rPr>
+        <w:t>(</w:t>
+      </w:r>
+      <w:r>
+        <w:rPr>
+          <w:rFonts w:hint="eastAsia"/>
+        </w:rPr>
+        <w:t>注意这里</w:t>
+      </w:r>
+      <w:r>
+        <w:rPr>
+          <w:rFonts w:hint="eastAsia"/>
+        </w:rPr>
+        <w:t>-o</w:t>
+      </w:r>
+      <w:r>
+        <w:rPr>
+          <w:rFonts w:hint="eastAsia"/>
+        </w:rPr>
+        <w:t>的用法</w:t>
+      </w:r>
+      <w:r>
+        <w:rPr>
+          <w:rFonts w:hint="eastAsia"/>
+        </w:rPr>
+        <w:t>)</w:t>
       </w:r>
     </w:p>
     <w:tbl>
@@ -324,58 +299,24 @@
           </w:tcPr>
           <w:p>
             <w:r>
-              <w:t>#!/bin/bash</w:t>
-            </w:r>
-          </w:p>
-          <w:p>
-            <w:r>
-              <w:t>echo "export"</w:t>
-            </w:r>
-          </w:p>
-          <w:p>
-            <w:r>
-              <w:t>export PYTHONPATH=$PYTHONPATH:`pwd`:`pwd`/slim</w:t>
-            </w:r>
-          </w:p>
-          <w:p>
-            <w:r>
-              <w:t>echo "protoc"</w:t>
-            </w:r>
-          </w:p>
-          <w:p>
-            <w:pPr>
+              <w:t xml:space="preserve">root@df4112054141:/work/gi/tf_base/research# </w:t>
+            </w:r>
+            <w:r>
               <w:rPr>
-                <w:rFonts w:hint="eastAsia"/>
+                <w:b/>
               </w:rPr>
-            </w:pPr>
-            <w:r>
-              <w:t>/home/julyedu_433249/work/tf_base/research/bin/protoc object_detection/protos/*.proto --python_out=.</w:t>
+              <w:t>unzip -o protobuf.zip</w:t>
             </w:r>
           </w:p>
         </w:tc>
       </w:tr>
     </w:tbl>
     <w:p>
-      <w:pPr>
-        <w:rPr>
-          <w:rFonts w:hint="eastAsia"/>
-        </w:rPr>
-      </w:pPr>
-    </w:p>
-    <w:p>
-      <w:pPr>
-        <w:pStyle w:val="a4"/>
-        <w:numPr>
-          <w:ilvl w:val="1"/>
-          <w:numId w:val="1"/>
-        </w:numPr>
-        <w:ind w:firstLineChars="0"/>
-      </w:pPr>
-      <w:r>
-        <w:t>train</w:t>
-      </w:r>
-      <w:r>
-        <w:t>用的命令</w:t>
+      <w:r>
+        <w:tab/>
+      </w:r>
+      <w:r>
+        <w:t>然后运行工具脚本</w:t>
       </w:r>
     </w:p>
     <w:tbl>
@@ -395,25 +336,344 @@
             <w:shd w:val="clear" w:color="auto" w:fill="FFF2CC" w:themeFill="accent4" w:themeFillTint="33"/>
           </w:tcPr>
           <w:p>
-            <w:pPr>
+            <w:r>
+              <w:t>#!/bin/bash</w:t>
+            </w:r>
+          </w:p>
+          <w:p>
+            <w:r>
+              <w:t>echo "export"</w:t>
+            </w:r>
+          </w:p>
+          <w:p>
+            <w:r>
+              <w:t>export PYTHONPATH=$PYTHONPATH:`pwd`:`pwd`/slim</w:t>
+            </w:r>
+          </w:p>
+          <w:p>
+            <w:r>
+              <w:t>echo "protoc"</w:t>
+            </w:r>
+          </w:p>
+          <w:p>
+            <w:r>
+              <w:t>/home/julyedu_433249/work/tf_base/research/bin/protoc object_detection/protos/*.proto --python_out=.</w:t>
+            </w:r>
+          </w:p>
+        </w:tc>
+      </w:tr>
+    </w:tbl>
+    <w:p/>
+    <w:p>
+      <w:pPr>
+        <w:pStyle w:val="a4"/>
+        <w:numPr>
+          <w:ilvl w:val="1"/>
+          <w:numId w:val="1"/>
+        </w:numPr>
+        <w:ind w:firstLineChars="0"/>
+      </w:pPr>
+      <w:r>
+        <w:rPr>
+          <w:rFonts w:hint="eastAsia"/>
+        </w:rPr>
+        <w:t>下载</w:t>
+      </w:r>
+      <w:r>
+        <w:t>pretrain</w:t>
+      </w:r>
+      <w:r>
+        <w:t>模型</w:t>
+      </w:r>
+    </w:p>
+    <w:tbl>
+      <w:tblPr>
+        <w:tblStyle w:val="a6"/>
+        <w:tblW w:w="0" w:type="auto"/>
+        <w:shd w:val="clear" w:color="auto" w:fill="FFF2CC" w:themeFill="accent4" w:themeFillTint="33"/>
+        <w:tblLook w:val="04A0" w:firstRow="1" w:lastRow="0" w:firstColumn="1" w:lastColumn="0" w:noHBand="0" w:noVBand="1"/>
+      </w:tblPr>
+      <w:tblGrid>
+        <w:gridCol w:w="8296"/>
+      </w:tblGrid>
+      <w:tr>
+        <w:tc>
+          <w:tcPr>
+            <w:tcW w:w="8296" w:type="dxa"/>
+            <w:shd w:val="clear" w:color="auto" w:fill="FFF2CC" w:themeFill="accent4" w:themeFillTint="33"/>
+          </w:tcPr>
+          <w:p>
+            <w:r>
+              <w:t># From deeplab/datasets/pascal_voc_seg/</w:t>
+            </w:r>
+          </w:p>
+          <w:p>
+            <w:r>
+              <w:t>mkdir init_models</w:t>
+            </w:r>
+          </w:p>
+          <w:p>
+            <w:r>
+              <w:t>cd init_models</w:t>
+            </w:r>
+          </w:p>
+          <w:p>
+            <w:r>
+              <w:t>wget http://download.tensorflow.org/models/deeplabv3_pascal_train_aug_2018_01_04.tar.gz</w:t>
+            </w:r>
+          </w:p>
+          <w:p>
+            <w:r>
+              <w:t>tar zxf ssd_mobilenet_v1_coco_11_06_2017.tar.gz</w:t>
+            </w:r>
+          </w:p>
+        </w:tc>
+      </w:tr>
+    </w:tbl>
+    <w:p/>
+    <w:p>
+      <w:pPr>
+        <w:pStyle w:val="a4"/>
+        <w:numPr>
+          <w:ilvl w:val="1"/>
+          <w:numId w:val="1"/>
+        </w:numPr>
+        <w:ind w:firstLineChars="0"/>
+      </w:pPr>
+      <w:r>
+        <w:t>train</w:t>
+      </w:r>
+      <w:r>
+        <w:t>用的命令</w:t>
+      </w:r>
+    </w:p>
+    <w:tbl>
+      <w:tblPr>
+        <w:tblStyle w:val="a6"/>
+        <w:tblW w:w="0" w:type="auto"/>
+        <w:shd w:val="clear" w:color="auto" w:fill="FFF2CC" w:themeFill="accent4" w:themeFillTint="33"/>
+        <w:tblLook w:val="04A0" w:firstRow="1" w:lastRow="0" w:firstColumn="1" w:lastColumn="0" w:noHBand="0" w:noVBand="1"/>
+      </w:tblPr>
+      <w:tblGrid>
+        <w:gridCol w:w="8296"/>
+      </w:tblGrid>
+      <w:tr>
+        <w:tc>
+          <w:tcPr>
+            <w:tcW w:w="8296" w:type="dxa"/>
+            <w:shd w:val="clear" w:color="auto" w:fill="FFF2CC" w:themeFill="accent4" w:themeFillTint="33"/>
+          </w:tcPr>
+          <w:p>
+            <w:r>
+              <w:t>python deeplab/train.py     --logtostderr     --training_number_of_steps=30000     --train_split="train"     --model_variant="xception_65"     --atrous_rates=6     --atrous_rates=12     --atrous_rates=18     --output_stride=16     --decoder_output_stride=4     --train_crop_size=513     --train_crop_size=513     --train_batch_size=1     --dataset="pascal_voc_seg"     --tf_initial_checkpoint=deeplab/init_models/deeplabv3_pascal_train_aug/model.ckpt     --train_logdir=deeplab/trainlog     --dataset_dir=deeplab/datasets/pascal_voc_seg/tfrecord</w:t>
+            </w:r>
+          </w:p>
+        </w:tc>
+      </w:tr>
+    </w:tbl>
+    <w:p/>
+    <w:p>
+      <w:pPr>
+        <w:pStyle w:val="2"/>
+      </w:pPr>
+      <w:r>
+        <w:rPr>
+          <w:rFonts w:hint="eastAsia"/>
+        </w:rPr>
+        <w:lastRenderedPageBreak/>
+        <w:t>二</w:t>
+      </w:r>
+      <w:r>
+        <w:rPr>
+          <w:rFonts w:hint="eastAsia"/>
+        </w:rPr>
+        <w:t xml:space="preserve"> </w:t>
+      </w:r>
+      <w:r>
+        <w:rPr>
+          <w:rFonts w:hint="eastAsia"/>
+        </w:rPr>
+        <w:t>可用</w:t>
+      </w:r>
+      <w:r>
+        <w:t>的</w:t>
+      </w:r>
+      <w:r>
+        <w:t>gpu</w:t>
+      </w:r>
+      <w:r>
+        <w:t>环境</w:t>
+      </w:r>
+    </w:p>
+    <w:p/>
+    <w:p>
+      <w:r>
+        <w:rPr>
+          <w:rFonts w:hint="eastAsia"/>
+        </w:rPr>
+        <w:t>2</w:t>
+      </w:r>
+      <w:r>
+        <w:t xml:space="preserve">.1 </w:t>
+      </w:r>
+      <w:r>
+        <w:rPr>
+          <w:rFonts w:hint="eastAsia"/>
+        </w:rPr>
+        <w:t>极客云</w:t>
+      </w:r>
+    </w:p>
+    <w:tbl>
+      <w:tblPr>
+        <w:tblStyle w:val="a6"/>
+        <w:tblW w:w="0" w:type="auto"/>
+        <w:shd w:val="clear" w:color="auto" w:fill="FFF2CC" w:themeFill="accent4" w:themeFillTint="33"/>
+        <w:tblLook w:val="04A0" w:firstRow="1" w:lastRow="0" w:firstColumn="1" w:lastColumn="0" w:noHBand="0" w:noVBand="1"/>
+      </w:tblPr>
+      <w:tblGrid>
+        <w:gridCol w:w="8296"/>
+      </w:tblGrid>
+      <w:tr>
+        <w:tc>
+          <w:tcPr>
+            <w:tcW w:w="8296" w:type="dxa"/>
+            <w:shd w:val="clear" w:color="auto" w:fill="FFF2CC" w:themeFill="accent4" w:themeFillTint="33"/>
+          </w:tcPr>
+          <w:p>
+            <w:r>
+              <w:t xml:space="preserve">ssh -p 8065 </w:t>
+            </w:r>
+            <w:hyperlink r:id="rId11" w:history="1">
+              <w:r>
+                <w:rPr>
+                  <w:rStyle w:val="a5"/>
+                </w:rPr>
+                <w:t>root@geeekvr.com</w:t>
+              </w:r>
+            </w:hyperlink>
+          </w:p>
+          <w:p>
+            <w:bookmarkStart w:id="0" w:name="_GoBack"/>
+            <w:r>
+              <w:t>ssh</w:t>
+            </w:r>
+            <w:r>
+              <w:t xml:space="preserve"> </w:t>
+            </w:r>
+            <w:r>
+              <w:t>-L 16006:127.0.0.1:6006</w:t>
+            </w:r>
+            <w:r>
+              <w:t xml:space="preserve"> -p 8065 </w:t>
+            </w:r>
+            <w:hyperlink r:id="rId12" w:history="1">
+              <w:r>
+                <w:rPr>
+                  <w:rStyle w:val="a5"/>
+                </w:rPr>
+                <w:t>root@geeekvr.com</w:t>
+              </w:r>
+            </w:hyperlink>
+          </w:p>
+          <w:bookmarkEnd w:id="0"/>
+          <w:p/>
+        </w:tc>
+      </w:tr>
+    </w:tbl>
+    <w:p/>
+    <w:p>
+      <w:pPr>
+        <w:pStyle w:val="2"/>
+      </w:pPr>
+      <w:r>
+        <w:rPr>
+          <w:rFonts w:hint="eastAsia"/>
+        </w:rPr>
+        <w:t>三</w:t>
+      </w:r>
+      <w:r>
+        <w:rPr>
+          <w:rFonts w:hint="eastAsia"/>
+        </w:rPr>
+        <w:t xml:space="preserve"> </w:t>
+      </w:r>
+      <w:r>
+        <w:t>tensorboard</w:t>
+      </w:r>
+      <w:r>
+        <w:rPr>
+          <w:rFonts w:hint="eastAsia"/>
+        </w:rPr>
+        <w:t>使用</w:t>
+      </w:r>
+      <w:r>
+        <w:t>方法</w:t>
+      </w:r>
+    </w:p>
+    <w:p/>
+    <w:p>
+      <w:r>
+        <w:rPr>
+          <w:rFonts w:hint="eastAsia"/>
+        </w:rPr>
+        <w:t>3</w:t>
+      </w:r>
+      <w:r>
+        <w:t>.1 tensorboard</w:t>
+      </w:r>
+      <w:r>
+        <w:rPr>
+          <w:rFonts w:hint="eastAsia"/>
+        </w:rPr>
+        <w:t>映射</w:t>
+      </w:r>
+    </w:p>
+    <w:p/>
+    <w:tbl>
+      <w:tblPr>
+        <w:tblStyle w:val="a6"/>
+        <w:tblW w:w="0" w:type="auto"/>
+        <w:shd w:val="clear" w:color="auto" w:fill="FFF2CC" w:themeFill="accent4" w:themeFillTint="33"/>
+        <w:tblLook w:val="04A0" w:firstRow="1" w:lastRow="0" w:firstColumn="1" w:lastColumn="0" w:noHBand="0" w:noVBand="1"/>
+      </w:tblPr>
+      <w:tblGrid>
+        <w:gridCol w:w="8296"/>
+      </w:tblGrid>
+      <w:tr>
+        <w:tc>
+          <w:tcPr>
+            <w:tcW w:w="8296" w:type="dxa"/>
+            <w:shd w:val="clear" w:color="auto" w:fill="FFF2CC" w:themeFill="accent4" w:themeFillTint="33"/>
+          </w:tcPr>
+          <w:p>
+            <w:r>
+              <w:t>ssh -L 16006:127.0.0.1:6006 julyedu_433249@101.132.121.198</w:t>
+            </w:r>
+          </w:p>
+          <w:p>
+            <w:r>
+              <w:t>tensorboard --logdir="/path/to/log-directory"</w:t>
+            </w:r>
+          </w:p>
+          <w:p>
+            <w:r>
               <w:rPr>
                 <w:rFonts w:hint="eastAsia"/>
               </w:rPr>
-            </w:pPr>
-            <w:r>
-              <w:t>python deeplab/train.py     --logtostderr     --training_number_of_steps=30000     --train_split="train"     --model_variant="xception_65"     --atrous_rates=6     --atrous_rates=12     --atrous_rates=18     --output_stride=16     --decoder_output_stride=4     --train_crop_size=513     --train_crop_size=513     --train_batch_size=1     --dataset="pascal_voc_seg"     --tf_initial_checkpoint=deeplab/init_models/deeplabv3_pascal_train_aug/model.ckpt     --train_logdir=deeplab/trainlog     --dataset_dir=deeplab/datasets/pascal_voc_seg/tfrecord</w:t>
+              <w:t>最后，在本地访问地址：</w:t>
+            </w:r>
+            <w:r>
+              <w:rPr>
+                <w:rFonts w:hint="eastAsia"/>
+              </w:rPr>
+              <w:t>http://127.0.0.1:16006/</w:t>
             </w:r>
           </w:p>
         </w:tc>
       </w:tr>
     </w:tbl>
-    <w:p>
-      <w:pPr>
-        <w:rPr>
-          <w:rFonts w:hint="eastAsia"/>
-        </w:rPr>
-      </w:pPr>
-    </w:p>
+    <w:p/>
+    <w:p/>
     <w:sectPr>
       <w:pgSz w:w="11906" w:h="16838"/>
       <w:pgMar w:top="1440" w:right="1800" w:bottom="1440" w:left="1800" w:header="851" w:footer="992" w:gutter="0"/>
@@ -424,12 +684,50 @@
 </w:document>
 </file>
 
+<file path=word/endnotes.xml><?xml version="1.0" encoding="utf-8"?>
+<w:endnotes xmlns:wpc="http://schemas.microsoft.com/office/word/2010/wordprocessingCanvas" xmlns:mc="http://schemas.openxmlformats.org/markup-compatibility/2006" xmlns:o="urn:schemas-microsoft-com:office:office" xmlns:r="http://schemas.openxmlformats.org/officeDocument/2006/relationships" xmlns:m="http://schemas.openxmlformats.org/officeDocument/2006/math" xmlns:v="urn:schemas-microsoft-com:vml" xmlns:wp14="http://schemas.microsoft.com/office/word/2010/wordprocessingDrawing" xmlns:wp="http://schemas.openxmlformats.org/drawingml/2006/wordprocessingDrawing" xmlns:w10="urn:schemas-microsoft-com:office:word" xmlns:w="http://schemas.openxmlformats.org/wordprocessingml/2006/main" xmlns:w14="http://schemas.microsoft.com/office/word/2010/wordml" xmlns:w15="http://schemas.microsoft.com/office/word/2012/wordml" xmlns:wpg="http://schemas.microsoft.com/office/word/2010/wordprocessingGroup" xmlns:wpi="http://schemas.microsoft.com/office/word/2010/wordprocessingInk" xmlns:wne="http://schemas.microsoft.com/office/word/2006/wordml" xmlns:wps="http://schemas.microsoft.com/office/word/2010/wordprocessingShape" mc:Ignorable="w14 w15 wp14">
+  <w:endnote w:type="separator" w:id="-1">
+    <w:p>
+      <w:r>
+        <w:separator/>
+      </w:r>
+    </w:p>
+  </w:endnote>
+  <w:endnote w:type="continuationSeparator" w:id="0">
+    <w:p>
+      <w:r>
+        <w:continuationSeparator/>
+      </w:r>
+    </w:p>
+  </w:endnote>
+</w:endnotes>
+</file>
+
+<file path=word/footnotes.xml><?xml version="1.0" encoding="utf-8"?>
+<w:footnotes xmlns:wpc="http://schemas.microsoft.com/office/word/2010/wordprocessingCanvas" xmlns:mc="http://schemas.openxmlformats.org/markup-compatibility/2006" xmlns:o="urn:schemas-microsoft-com:office:office" xmlns:r="http://schemas.openxmlformats.org/officeDocument/2006/relationships" xmlns:m="http://schemas.openxmlformats.org/officeDocument/2006/math" xmlns:v="urn:schemas-microsoft-com:vml" xmlns:wp14="http://schemas.microsoft.com/office/word/2010/wordprocessingDrawing" xmlns:wp="http://schemas.openxmlformats.org/drawingml/2006/wordprocessingDrawing" xmlns:w10="urn:schemas-microsoft-com:office:word" xmlns:w="http://schemas.openxmlformats.org/wordprocessingml/2006/main" xmlns:w14="http://schemas.microsoft.com/office/word/2010/wordml" xmlns:w15="http://schemas.microsoft.com/office/word/2012/wordml" xmlns:wpg="http://schemas.microsoft.com/office/word/2010/wordprocessingGroup" xmlns:wpi="http://schemas.microsoft.com/office/word/2010/wordprocessingInk" xmlns:wne="http://schemas.microsoft.com/office/word/2006/wordml" xmlns:wps="http://schemas.microsoft.com/office/word/2010/wordprocessingShape" mc:Ignorable="w14 w15 wp14">
+  <w:footnote w:type="separator" w:id="-1">
+    <w:p>
+      <w:r>
+        <w:separator/>
+      </w:r>
+    </w:p>
+  </w:footnote>
+  <w:footnote w:type="continuationSeparator" w:id="0">
+    <w:p>
+      <w:r>
+        <w:continuationSeparator/>
+      </w:r>
+    </w:p>
+  </w:footnote>
+</w:footnotes>
+</file>
+
 <file path=word/numbering.xml><?xml version="1.0" encoding="utf-8"?>
 <w:numbering xmlns:wpc="http://schemas.microsoft.com/office/word/2010/wordprocessingCanvas" xmlns:mc="http://schemas.openxmlformats.org/markup-compatibility/2006" xmlns:o="urn:schemas-microsoft-com:office:office" xmlns:r="http://schemas.openxmlformats.org/officeDocument/2006/relationships" xmlns:m="http://schemas.openxmlformats.org/officeDocument/2006/math" xmlns:v="urn:schemas-microsoft-com:vml" xmlns:wp14="http://schemas.microsoft.com/office/word/2010/wordprocessingDrawing" xmlns:wp="http://schemas.openxmlformats.org/drawingml/2006/wordprocessingDrawing" xmlns:w10="urn:schemas-microsoft-com:office:word" xmlns:w="http://schemas.openxmlformats.org/wordprocessingml/2006/main" xmlns:w14="http://schemas.microsoft.com/office/word/2010/wordml" xmlns:w15="http://schemas.microsoft.com/office/word/2012/wordml" xmlns:wpg="http://schemas.microsoft.com/office/word/2010/wordprocessingGroup" xmlns:wpi="http://schemas.microsoft.com/office/word/2010/wordprocessingInk" xmlns:wne="http://schemas.microsoft.com/office/word/2006/wordml" xmlns:wps="http://schemas.microsoft.com/office/word/2010/wordprocessingShape" mc:Ignorable="w14 w15 wp14">
-  <w:abstractNum w:abstractNumId="0" w15:restartNumberingAfterBreak="0">
+  <w:abstractNum w:abstractNumId="0">
     <w:nsid w:val="4DDD6755"/>
     <w:multiLevelType w:val="multilevel"/>
-    <w:tmpl w:val="81CCF608"/>
+    <w:tmpl w:val="54C20DC2"/>
     <w:lvl w:ilvl="0">
       <w:start w:val="1"/>
       <w:numFmt w:val="decimal"/>
@@ -443,7 +741,6 @@
       </w:rPr>
     </w:lvl>
     <w:lvl w:ilvl="1">
-      <w:start w:val="1"/>
       <w:numFmt w:val="decimal"/>
       <w:lvlText w:val="%1.%2"/>
       <w:lvlJc w:val="left"/>
@@ -1082,6 +1379,7 @@
     <w:uiPriority w:val="39"/>
     <w:rsid w:val="00C5786D"/>
     <w:tblPr>
+      <w:tblInd w:w="0" w:type="dxa"/>
       <w:tblBorders>
         <w:top w:val="single" w:sz="4" w:space="0" w:color="auto"/>
         <w:left w:val="single" w:sz="4" w:space="0" w:color="auto"/>
@@ -1090,7 +1388,78 @@
         <w:insideH w:val="single" w:sz="4" w:space="0" w:color="auto"/>
         <w:insideV w:val="single" w:sz="4" w:space="0" w:color="auto"/>
       </w:tblBorders>
+      <w:tblCellMar>
+        <w:top w:w="0" w:type="dxa"/>
+        <w:left w:w="108" w:type="dxa"/>
+        <w:bottom w:w="0" w:type="dxa"/>
+        <w:right w:w="108" w:type="dxa"/>
+      </w:tblCellMar>
     </w:tblPr>
+  </w:style>
+  <w:style w:type="paragraph" w:styleId="a7">
+    <w:name w:val="header"/>
+    <w:basedOn w:val="a"/>
+    <w:link w:val="Char"/>
+    <w:uiPriority w:val="99"/>
+    <w:unhideWhenUsed/>
+    <w:rsid w:val="0029736E"/>
+    <w:pPr>
+      <w:pBdr>
+        <w:bottom w:val="single" w:sz="6" w:space="1" w:color="auto"/>
+      </w:pBdr>
+      <w:tabs>
+        <w:tab w:val="center" w:pos="4153"/>
+        <w:tab w:val="right" w:pos="8306"/>
+      </w:tabs>
+      <w:snapToGrid w:val="0"/>
+      <w:jc w:val="center"/>
+    </w:pPr>
+    <w:rPr>
+      <w:sz w:val="18"/>
+      <w:szCs w:val="18"/>
+    </w:rPr>
+  </w:style>
+  <w:style w:type="character" w:customStyle="1" w:styleId="Char">
+    <w:name w:val="页眉 Char"/>
+    <w:basedOn w:val="a0"/>
+    <w:link w:val="a7"/>
+    <w:uiPriority w:val="99"/>
+    <w:rsid w:val="0029736E"/>
+    <w:rPr>
+      <w:sz w:val="18"/>
+      <w:szCs w:val="18"/>
+    </w:rPr>
+  </w:style>
+  <w:style w:type="paragraph" w:styleId="a8">
+    <w:name w:val="footer"/>
+    <w:basedOn w:val="a"/>
+    <w:link w:val="Char0"/>
+    <w:uiPriority w:val="99"/>
+    <w:unhideWhenUsed/>
+    <w:rsid w:val="0029736E"/>
+    <w:pPr>
+      <w:tabs>
+        <w:tab w:val="center" w:pos="4153"/>
+        <w:tab w:val="right" w:pos="8306"/>
+      </w:tabs>
+      <w:snapToGrid w:val="0"/>
+      <w:jc w:val="left"/>
+    </w:pPr>
+    <w:rPr>
+      <w:sz w:val="18"/>
+      <w:szCs w:val="18"/>
+    </w:rPr>
+  </w:style>
+  <w:style w:type="character" w:customStyle="1" w:styleId="Char0">
+    <w:name w:val="页脚 Char"/>
+    <w:basedOn w:val="a0"/>
+    <w:link w:val="a8"/>
+    <w:uiPriority w:val="99"/>
+    <w:rsid w:val="0029736E"/>
+    <w:rPr>
+      <w:sz w:val="18"/>
+      <w:szCs w:val="18"/>
+    </w:rPr>
   </w:style>
 </w:styles>
 </file>

</xml_diff>

<commit_message>
add deeplab preprocess 2/2
</commit_message>
<xml_diff>
--- a/deeplab训练.docx
+++ b/deeplab训练.docx
@@ -346,7 +346,16 @@
             </w:r>
           </w:p>
           <w:p>
+            <w:pPr>
+              <w:rPr>
+                <w:b/>
+              </w:rPr>
+            </w:pPr>
             <w:r>
+              <w:rPr>
+                <w:b/>
+                <w:highlight w:val="yellow"/>
+              </w:rPr>
               <w:t>export PYTHONPATH=$PYTHONPATH:`pwd`:`pwd`/slim</w:t>
             </w:r>
           </w:p>
@@ -359,6 +368,8 @@
             <w:r>
               <w:t>/home/julyedu_433249/work/tf_base/research/bin/protoc object_detection/protos/*.proto --python_out=.</w:t>
             </w:r>
+            <w:bookmarkStart w:id="0" w:name="_GoBack"/>
+            <w:bookmarkEnd w:id="0"/>
           </w:p>
         </w:tc>
       </w:tr>
@@ -705,16 +716,7 @@
           <w:sz w:val="18"/>
           <w:szCs w:val="18"/>
         </w:rPr>
-        <w:t>Tf.</w:t>
-      </w:r>
-      <w:r>
-        <w:rPr>
-          <w:rFonts w:ascii="Lucida Console" w:hAnsi="Lucida Console" w:cs="Lucida Console"/>
-          <w:kern w:val="0"/>
-          <w:sz w:val="18"/>
-          <w:szCs w:val="18"/>
-        </w:rPr>
-        <w:t>TFRecordReader</w:t>
+        <w:t>Tf.TFRecordReader</w:t>
       </w:r>
     </w:p>
     <w:p>
@@ -801,8 +803,6 @@
       <w:r>
         <w:t>:</w:t>
       </w:r>
-      <w:bookmarkStart w:id="0" w:name="_GoBack"/>
-      <w:bookmarkEnd w:id="0"/>
     </w:p>
     <w:p>
       <w:r>
@@ -1037,11 +1037,6 @@
       </w:r>
     </w:p>
     <w:p>
-      <w:pPr>
-        <w:rPr>
-          <w:rFonts w:hint="eastAsia"/>
-        </w:rPr>
-      </w:pPr>
       <w:r>
         <w:rPr>
           <w:rFonts w:hint="eastAsia"/>
@@ -1108,7 +1103,7 @@
 
 <file path=word/numbering.xml><?xml version="1.0" encoding="utf-8"?>
 <w:numbering xmlns:wpc="http://schemas.microsoft.com/office/word/2010/wordprocessingCanvas" xmlns:mc="http://schemas.openxmlformats.org/markup-compatibility/2006" xmlns:o="urn:schemas-microsoft-com:office:office" xmlns:r="http://schemas.openxmlformats.org/officeDocument/2006/relationships" xmlns:m="http://schemas.openxmlformats.org/officeDocument/2006/math" xmlns:v="urn:schemas-microsoft-com:vml" xmlns:wp14="http://schemas.microsoft.com/office/word/2010/wordprocessingDrawing" xmlns:wp="http://schemas.openxmlformats.org/drawingml/2006/wordprocessingDrawing" xmlns:w10="urn:schemas-microsoft-com:office:word" xmlns:w="http://schemas.openxmlformats.org/wordprocessingml/2006/main" xmlns:w14="http://schemas.microsoft.com/office/word/2010/wordml" xmlns:w15="http://schemas.microsoft.com/office/word/2012/wordml" xmlns:wpg="http://schemas.microsoft.com/office/word/2010/wordprocessingGroup" xmlns:wpi="http://schemas.microsoft.com/office/word/2010/wordprocessingInk" xmlns:wne="http://schemas.microsoft.com/office/word/2006/wordml" xmlns:wps="http://schemas.microsoft.com/office/word/2010/wordprocessingShape" mc:Ignorable="w14 w15 wp14">
-  <w:abstractNum w:abstractNumId="0">
+  <w:abstractNum w:abstractNumId="0" w15:restartNumberingAfterBreak="0">
     <w:nsid w:val="4DDD6755"/>
     <w:multiLevelType w:val="multilevel"/>
     <w:tmpl w:val="54C20DC2"/>
@@ -1785,7 +1780,6 @@
     <w:uiPriority w:val="39"/>
     <w:rsid w:val="00C5786D"/>
     <w:tblPr>
-      <w:tblInd w:w="0" w:type="dxa"/>
       <w:tblBorders>
         <w:top w:val="single" w:sz="4" w:space="0" w:color="auto"/>
         <w:left w:val="single" w:sz="4" w:space="0" w:color="auto"/>
@@ -1794,12 +1788,6 @@
         <w:insideH w:val="single" w:sz="4" w:space="0" w:color="auto"/>
         <w:insideV w:val="single" w:sz="4" w:space="0" w:color="auto"/>
       </w:tblBorders>
-      <w:tblCellMar>
-        <w:top w:w="0" w:type="dxa"/>
-        <w:left w:w="108" w:type="dxa"/>
-        <w:bottom w:w="0" w:type="dxa"/>
-        <w:right w:w="108" w:type="dxa"/>
-      </w:tblCellMar>
     </w:tblPr>
   </w:style>
   <w:style w:type="paragraph" w:styleId="a7">

</xml_diff>

<commit_message>
add deeplab loss functions
</commit_message>
<xml_diff>
--- a/deeplab训练.docx
+++ b/deeplab训练.docx
@@ -1035,66 +1035,69 @@
       </w:r>
     </w:p>
     <w:p>
-      <w:pPr>
-        <w:rPr>
-          <w:rFonts w:hint="eastAsia"/>
-        </w:rPr>
-      </w:pPr>
       <w:r>
         <w:t xml:space="preserve">2018-10-12: </w:t>
       </w:r>
+      <w:r>
+        <w:rPr>
+          <w:rFonts w:hint="eastAsia"/>
+        </w:rPr>
+        <w:t>损失</w:t>
+      </w:r>
+      <w:r>
+        <w:t>函数</w:t>
+      </w:r>
+      <w:r>
+        <w:rPr>
+          <w:rFonts w:hint="eastAsia"/>
+        </w:rPr>
+        <w:t>思路摸排</w:t>
+      </w:r>
+      <w:r>
+        <w:t>好了</w:t>
+      </w:r>
+      <w:r>
+        <w:t xml:space="preserve">. </w:t>
+      </w:r>
+      <w:r>
+        <w:rPr>
+          <w:rFonts w:hint="eastAsia"/>
+        </w:rPr>
+        <w:t>评价函数</w:t>
+      </w:r>
+      <w:r>
+        <w:t>还没找到</w:t>
+      </w:r>
+      <w:r>
+        <w:t>.</w:t>
+      </w:r>
+    </w:p>
+    <w:p>
+      <w:r>
+        <w:rPr>
+          <w:rFonts w:hint="eastAsia"/>
+        </w:rPr>
+        <w:t>6</w:t>
+      </w:r>
+      <w:r>
+        <w:t>.8 summary</w:t>
+      </w:r>
+      <w:r>
+        <w:rPr>
+          <w:rFonts w:hint="eastAsia"/>
+        </w:rPr>
+        <w:t>实验</w:t>
+      </w:r>
+    </w:p>
+    <w:p/>
+    <w:p>
+      <w:pPr>
+        <w:rPr>
+          <w:rFonts w:hint="eastAsia"/>
+        </w:rPr>
+      </w:pPr>
       <w:bookmarkStart w:id="0" w:name="_GoBack"/>
       <w:bookmarkEnd w:id="0"/>
-      <w:r>
-        <w:rPr>
-          <w:rFonts w:hint="eastAsia"/>
-        </w:rPr>
-        <w:t>损失</w:t>
-      </w:r>
-      <w:r>
-        <w:t>函数</w:t>
-      </w:r>
-      <w:r>
-        <w:rPr>
-          <w:rFonts w:hint="eastAsia"/>
-        </w:rPr>
-        <w:t>思路摸排</w:t>
-      </w:r>
-      <w:r>
-        <w:t>好了</w:t>
-      </w:r>
-      <w:r>
-        <w:t xml:space="preserve">. </w:t>
-      </w:r>
-      <w:r>
-        <w:rPr>
-          <w:rFonts w:hint="eastAsia"/>
-        </w:rPr>
-        <w:t>评价函数</w:t>
-      </w:r>
-      <w:r>
-        <w:t>还没找到</w:t>
-      </w:r>
-      <w:r>
-        <w:t>.</w:t>
-      </w:r>
-    </w:p>
-    <w:p>
-      <w:r>
-        <w:rPr>
-          <w:rFonts w:hint="eastAsia"/>
-        </w:rPr>
-        <w:t>6</w:t>
-      </w:r>
-      <w:r>
-        <w:t>.8 summary</w:t>
-      </w:r>
-      <w:r>
-        <w:rPr>
-          <w:rFonts w:hint="eastAsia"/>
-        </w:rPr>
-        <w:t>实验</w:t>
-      </w:r>
     </w:p>
     <w:sectPr>
       <w:pgSz w:w="11906" w:h="16838"/>

</xml_diff>

<commit_message>
1. add win10 env setting up 2. add VOC parsing scripts' cmd using doc 3. add bug analysising pngs
</commit_message>
<xml_diff>
--- a/deeplab训练.docx
+++ b/deeplab训练.docx
@@ -479,57 +479,50 @@
           </w:p>
         </w:tc>
       </w:tr>
+      <w:tr>
+        <w:tc>
+          <w:tcPr>
+            <w:tcW w:w="8296" w:type="dxa"/>
+            <w:shd w:val="clear" w:color="auto" w:fill="FFF2CC" w:themeFill="accent4" w:themeFillTint="33"/>
+          </w:tcPr>
+          <w:p>
+            <w:pPr>
+              <w:rPr>
+                <w:rFonts w:hint="eastAsia"/>
+              </w:rPr>
+            </w:pPr>
+          </w:p>
+        </w:tc>
+      </w:tr>
     </w:tbl>
     <w:p/>
     <w:p>
       <w:pPr>
-        <w:pStyle w:val="2"/>
-      </w:pPr>
-      <w:r>
-        <w:rPr>
-          <w:rFonts w:hint="eastAsia"/>
-        </w:rPr>
-        <w:lastRenderedPageBreak/>
-        <w:t>二</w:t>
-      </w:r>
-      <w:r>
-        <w:rPr>
-          <w:rFonts w:hint="eastAsia"/>
-        </w:rPr>
-        <w:t xml:space="preserve"> </w:t>
-      </w:r>
-      <w:r>
-        <w:rPr>
-          <w:rFonts w:hint="eastAsia"/>
-        </w:rPr>
-        <w:t>可用</w:t>
-      </w:r>
-      <w:r>
-        <w:t>的</w:t>
-      </w:r>
-      <w:r>
-        <w:t>gpu</w:t>
-      </w:r>
-      <w:r>
-        <w:t>环境</w:t>
-      </w:r>
-    </w:p>
-    <w:p/>
-    <w:p>
-      <w:r>
-        <w:rPr>
-          <w:rFonts w:hint="eastAsia"/>
-        </w:rPr>
-        <w:t>2</w:t>
-      </w:r>
-      <w:r>
-        <w:t xml:space="preserve">.1 </w:t>
-      </w:r>
-      <w:r>
-        <w:rPr>
-          <w:rFonts w:hint="eastAsia"/>
-        </w:rPr>
-        <w:t>极客云</w:t>
+        <w:pStyle w:val="a4"/>
+        <w:numPr>
+          <w:ilvl w:val="1"/>
+          <w:numId w:val="1"/>
+        </w:numPr>
+        <w:ind w:firstLineChars="0"/>
+      </w:pPr>
+      <w:r>
+        <w:t>win10</w:t>
+      </w:r>
+      <w:r>
+        <w:t>上搭建</w:t>
+      </w:r>
+    </w:p>
+    <w:p>
+      <w:pPr>
+        <w:pStyle w:val="a4"/>
+        <w:numPr>
+          <w:ilvl w:val="2"/>
+          <w:numId w:val="1"/>
+        </w:numPr>
+        <w:ind w:firstLineChars="0"/>
+      </w:pPr>
+      <w:r>
+        <w:t>搭建数据集</w:t>
       </w:r>
     </w:p>
     <w:tbl>
@@ -550,9 +543,667 @@
           </w:tcPr>
           <w:p>
             <w:r>
+              <w:t>G</w:t>
+            </w:r>
+            <w:r>
+              <w:rPr>
+                <w:rFonts w:hint="eastAsia"/>
+              </w:rPr>
+              <w:t>itbash</w:t>
+            </w:r>
+            <w:r>
+              <w:rPr>
+                <w:rFonts w:hint="eastAsia"/>
+              </w:rPr>
+              <w:t>中运行</w:t>
+            </w:r>
+          </w:p>
+          <w:p>
+            <w:r>
+              <w:t>./</w:t>
+            </w:r>
+            <w:r>
+              <w:t>download_and_convert_voc2012.sh</w:t>
+            </w:r>
+          </w:p>
+          <w:p>
+            <w:pPr>
+              <w:rPr>
+                <w:rFonts w:hint="eastAsia"/>
+              </w:rPr>
+            </w:pPr>
+            <w:r>
+              <w:rPr>
+                <w:rFonts w:hint="eastAsia"/>
+              </w:rPr>
+              <w:t>利用其解压缩的方法</w:t>
+            </w:r>
+            <w:r>
+              <w:rPr>
+                <w:rFonts w:hint="eastAsia"/>
+              </w:rPr>
+              <w:t>.</w:t>
+            </w:r>
+          </w:p>
+        </w:tc>
+      </w:tr>
+    </w:tbl>
+    <w:p>
+      <w:pPr>
+        <w:rPr>
+          <w:rFonts w:hint="eastAsia"/>
+        </w:rPr>
+      </w:pPr>
+    </w:p>
+    <w:p>
+      <w:pPr>
+        <w:pStyle w:val="a4"/>
+        <w:numPr>
+          <w:ilvl w:val="2"/>
+          <w:numId w:val="1"/>
+        </w:numPr>
+        <w:ind w:firstLineChars="0"/>
+      </w:pPr>
+      <w:r>
+        <w:rPr>
+          <w:rFonts w:hint="eastAsia"/>
+        </w:rPr>
+        <w:t>整理数据集</w:t>
+      </w:r>
+    </w:p>
+    <w:p>
+      <w:r>
+        <w:t>利用</w:t>
+      </w:r>
+      <w:r>
+        <w:t>class</w:t>
+      </w:r>
+      <w:r>
+        <w:t>来生成</w:t>
+      </w:r>
+      <w:r>
+        <w:t>raw class.</w:t>
+      </w:r>
+    </w:p>
+    <w:p>
+      <w:pPr>
+        <w:rPr>
+          <w:rFonts w:hint="eastAsia"/>
+        </w:rPr>
+      </w:pPr>
+    </w:p>
+    <w:tbl>
+      <w:tblPr>
+        <w:tblStyle w:val="a6"/>
+        <w:tblW w:w="0" w:type="auto"/>
+        <w:shd w:val="clear" w:color="auto" w:fill="FFF2CC" w:themeFill="accent4" w:themeFillTint="33"/>
+        <w:tblLook w:val="04A0" w:firstRow="1" w:lastRow="0" w:firstColumn="1" w:lastColumn="0" w:noHBand="0" w:noVBand="1"/>
+      </w:tblPr>
+      <w:tblGrid>
+        <w:gridCol w:w="8296"/>
+      </w:tblGrid>
+      <w:tr>
+        <w:tc>
+          <w:tcPr>
+            <w:tcW w:w="8296" w:type="dxa"/>
+            <w:shd w:val="clear" w:color="auto" w:fill="FFF2CC" w:themeFill="accent4" w:themeFillTint="33"/>
+          </w:tcPr>
+          <w:p>
+            <w:r>
+              <w:t>cd D:\work\stuff\modules\misc\sprd_camera\alg\july\tf_base\research\deeplab\datasets</w:t>
+            </w:r>
+          </w:p>
+          <w:p/>
+          <w:p>
+            <w:pPr>
+              <w:rPr>
+                <w:rFonts w:hint="eastAsia"/>
+              </w:rPr>
+            </w:pPr>
+            <w:r>
+              <w:rPr>
+                <w:b/>
+              </w:rPr>
+              <w:t>python remove_gt_colormap.py</w:t>
+            </w:r>
+            <w:r>
+              <w:t xml:space="preserve"> --original_gt_folder="D:\\work\\stuff\\modules\\misc\\sprd_camera\\alg\\july\\tf_base\\research\\deeplab\\datasets\\pascal_voc_seg\\VOCdevkit\\VOC2012\\SegmentationClass" --output_dir="D:\\work\\stuff\\modules\\misc\\sprd_camera\\alg\\july\\tf_base\\research\\deeplab\\datasets\\pascal_voc_seg\\VOCdevkit\\VOC2012\\SegmentationClassRaw"</w:t>
+            </w:r>
+          </w:p>
+        </w:tc>
+      </w:tr>
+    </w:tbl>
+    <w:p/>
+    <w:p>
+      <w:pPr>
+        <w:rPr>
+          <w:rFonts w:hint="eastAsia"/>
+        </w:rPr>
+      </w:pPr>
+      <w:r>
+        <w:rPr>
+          <w:rFonts w:hint="eastAsia"/>
+          <w:noProof/>
+        </w:rPr>
+        <mc:AlternateContent>
+          <mc:Choice Requires="wpc">
+            <w:drawing>
+              <wp:inline distT="0" distB="0" distL="0" distR="0">
+                <wp:extent cx="5274310" cy="2702257"/>
+                <wp:effectExtent l="0" t="0" r="0" b="0"/>
+                <wp:docPr id="3" name="画布 3"/>
+                <wp:cNvGraphicFramePr>
+                  <a:graphicFrameLocks xmlns:a="http://schemas.openxmlformats.org/drawingml/2006/main" noChangeAspect="1"/>
+                </wp:cNvGraphicFramePr>
+                <a:graphic xmlns:a="http://schemas.openxmlformats.org/drawingml/2006/main">
+                  <a:graphicData uri="http://schemas.microsoft.com/office/word/2010/wordprocessingCanvas">
+                    <wpc:wpc>
+                      <wpc:bg/>
+                      <wpc:whole/>
+                      <pic:pic xmlns:pic="http://schemas.openxmlformats.org/drawingml/2006/picture">
+                        <pic:nvPicPr>
+                          <pic:cNvPr id="4" name="图片 4"/>
+                          <pic:cNvPicPr/>
+                        </pic:nvPicPr>
+                        <pic:blipFill>
+                          <a:blip r:embed="rId11"/>
+                          <a:stretch>
+                            <a:fillRect/>
+                          </a:stretch>
+                        </pic:blipFill>
+                        <pic:spPr>
+                          <a:xfrm>
+                            <a:off x="36699" y="193648"/>
+                            <a:ext cx="2570480" cy="2005965"/>
+                          </a:xfrm>
+                          <a:prstGeom prst="rect">
+                            <a:avLst/>
+                          </a:prstGeom>
+                        </pic:spPr>
+                      </pic:pic>
+                      <pic:pic xmlns:pic="http://schemas.openxmlformats.org/drawingml/2006/picture">
+                        <pic:nvPicPr>
+                          <pic:cNvPr id="5" name="图片 5"/>
+                          <pic:cNvPicPr/>
+                        </pic:nvPicPr>
+                        <pic:blipFill>
+                          <a:blip r:embed="rId12"/>
+                          <a:stretch>
+                            <a:fillRect/>
+                          </a:stretch>
+                        </pic:blipFill>
+                        <pic:spPr>
+                          <a:xfrm>
+                            <a:off x="2554710" y="145881"/>
+                            <a:ext cx="2606675" cy="2013585"/>
+                          </a:xfrm>
+                          <a:prstGeom prst="rect">
+                            <a:avLst/>
+                          </a:prstGeom>
+                        </pic:spPr>
+                      </pic:pic>
+                      <pic:pic xmlns:pic="http://schemas.openxmlformats.org/drawingml/2006/picture">
+                        <pic:nvPicPr>
+                          <pic:cNvPr id="6" name="图片 6"/>
+                          <pic:cNvPicPr>
+                            <a:picLocks noChangeAspect="1"/>
+                          </pic:cNvPicPr>
+                        </pic:nvPicPr>
+                        <pic:blipFill>
+                          <a:blip r:embed="rId13"/>
+                          <a:stretch>
+                            <a:fillRect/>
+                          </a:stretch>
+                        </pic:blipFill>
+                        <pic:spPr>
+                          <a:xfrm>
+                            <a:off x="0" y="2258704"/>
+                            <a:ext cx="5274310" cy="199692"/>
+                          </a:xfrm>
+                          <a:prstGeom prst="rect">
+                            <a:avLst/>
+                          </a:prstGeom>
+                        </pic:spPr>
+                      </pic:pic>
+                    </wpc:wpc>
+                  </a:graphicData>
+                </a:graphic>
+              </wp:inline>
+            </w:drawing>
+          </mc:Choice>
+          <mc:Fallback>
+            <w:pict>
+              <v:group w14:anchorId="263AD701" id="画布 3" o:spid="_x0000_s1026" editas="canvas" style="width:415.3pt;height:212.8pt;mso-position-horizontal-relative:char;mso-position-vertical-relative:line" coordsize="52743,27019" o:gfxdata="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">
+                <v:shapetype id="_x0000_t75" coordsize="21600,21600" o:spt="75" o:preferrelative="t" path="m@4@5l@4@11@9@11@9@5xe" filled="f" stroked="f">
+                  <v:stroke joinstyle="miter"/>
+                  <v:formulas>
+                    <v:f eqn="if lineDrawn pixelLineWidth 0"/>
+                    <v:f eqn="sum @0 1 0"/>
+                    <v:f eqn="sum 0 0 @1"/>
+                    <v:f eqn="prod @2 1 2"/>
+                    <v:f eqn="prod @3 21600 pixelWidth"/>
+                    <v:f eqn="prod @3 21600 pixelHeight"/>
+                    <v:f eqn="sum @0 0 1"/>
+                    <v:f eqn="prod @6 1 2"/>
+                    <v:f eqn="prod @7 21600 pixelWidth"/>
+                    <v:f eqn="sum @8 21600 0"/>
+                    <v:f eqn="prod @7 21600 pixelHeight"/>
+                    <v:f eqn="sum @10 21600 0"/>
+                  </v:formulas>
+                  <v:path o:extrusionok="f" gradientshapeok="t" o:connecttype="rect"/>
+                  <o:lock v:ext="edit" aspectratio="t"/>
+                </v:shapetype>
+                <v:shape id="_x0000_s1027" type="#_x0000_t75" style="position:absolute;width:52743;height:27019;visibility:visible;mso-wrap-style:square">
+                  <v:fill o:detectmouseclick="t"/>
+                  <v:path o:connecttype="none"/>
+                </v:shape>
+                <v:shape id="图片 4" o:spid="_x0000_s1028" type="#_x0000_t75" style="position:absolute;left:366;top:1936;width:25705;height:20060;visibility:visible;mso-wrap-style:square" o:gfxdata="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">
+                  <v:imagedata r:id="rId14" o:title=""/>
+                </v:shape>
+                <v:shape id="图片 5" o:spid="_x0000_s1029" type="#_x0000_t75" style="position:absolute;left:25547;top:1458;width:26066;height:20136;visibility:visible;mso-wrap-style:square" o:gfxdata="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">
+                  <v:imagedata r:id="rId15" o:title=""/>
+                </v:shape>
+                <v:shape id="图片 6" o:spid="_x0000_s1030" type="#_x0000_t75" style="position:absolute;top:22587;width:52743;height:1996;visibility:visible;mso-wrap-style:square" o:gfxdata="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">
+                  <v:imagedata r:id="rId16" o:title=""/>
+                  <v:path arrowok="t"/>
+                </v:shape>
+                <w10:anchorlock/>
+              </v:group>
+            </w:pict>
+          </mc:Fallback>
+        </mc:AlternateContent>
+      </w:r>
+    </w:p>
+    <w:p>
+      <w:r>
+        <w:rPr>
+          <w:rFonts w:hint="eastAsia"/>
+        </w:rPr>
+        <w:t>利用</w:t>
+      </w:r>
+      <w:r>
+        <w:rPr>
+          <w:rFonts w:hint="eastAsia"/>
+        </w:rPr>
+        <w:t>tf</w:t>
+      </w:r>
+      <w:r>
+        <w:rPr>
+          <w:rFonts w:hint="eastAsia"/>
+        </w:rPr>
+        <w:t>生成</w:t>
+      </w:r>
+      <w:r>
+        <w:rPr>
+          <w:rFonts w:hint="eastAsia"/>
+        </w:rPr>
+        <w:t>tfrecord</w:t>
+      </w:r>
+    </w:p>
+    <w:tbl>
+      <w:tblPr>
+        <w:tblStyle w:val="a6"/>
+        <w:tblW w:w="0" w:type="auto"/>
+        <w:shd w:val="clear" w:color="auto" w:fill="FFF2CC" w:themeFill="accent4" w:themeFillTint="33"/>
+        <w:tblLook w:val="04A0" w:firstRow="1" w:lastRow="0" w:firstColumn="1" w:lastColumn="0" w:noHBand="0" w:noVBand="1"/>
+      </w:tblPr>
+      <w:tblGrid>
+        <w:gridCol w:w="8296"/>
+      </w:tblGrid>
+      <w:tr>
+        <w:tc>
+          <w:tcPr>
+            <w:tcW w:w="8296" w:type="dxa"/>
+            <w:shd w:val="clear" w:color="auto" w:fill="FFF2CC" w:themeFill="accent4" w:themeFillTint="33"/>
+          </w:tcPr>
+          <w:p>
+            <w:r>
+              <w:t>(tensorflow) D:\work\stuff\modules\misc\sprd_camera\alg\july\tf_base\research\deeplab\datasets&gt;</w:t>
+            </w:r>
+          </w:p>
+          <w:p>
+            <w:pPr>
+              <w:rPr>
+                <w:rFonts w:hint="eastAsia"/>
+              </w:rPr>
+            </w:pPr>
+            <w:r>
+              <w:rPr>
+                <w:b/>
+              </w:rPr>
+              <w:t>python</w:t>
+            </w:r>
+            <w:r>
+              <w:t xml:space="preserve"> </w:t>
+            </w:r>
+            <w:r>
+              <w:rPr>
+                <w:b/>
+              </w:rPr>
+              <w:t>build_voc2012_data.py</w:t>
+            </w:r>
+            <w:r>
+              <w:t xml:space="preserve"> --image_folder="D:\\work\\stuff\\modules\\misc\\sprd_camera\\alg\\july\\tf_base\\research\\deeplab\\datasets\\pascal_voc_seg\\VOCdevkit\\VOC2012\\JPEGImages" --semantic_segmentation_folder="D:\\work\\stuff\\modules\\misc\\sprd_camera\\alg\\july\\tf_base\\research\\deeplab\\datasets\\pascal_voc_seg\\VOCdevkit\\VOC2012\\SegmentationClassRaw" --list_folder="D:\\work\\stuff\\modules\\misc\\sprd_camera\\alg\\july\\tf_base\\research\\deeplab\\datasets\\pascal_voc_seg\\VOCdevkit\\VOC2012\\ImageSets\\Segmentation" --</w:t>
+            </w:r>
+            <w:r>
+              <w:lastRenderedPageBreak/>
+              <w:t>image_format=jpg --output_dir="D:\\work\\stuff\\modules\\misc\\sprd_camera\\alg\\july\\tf_base\\research\\deeplab\\datasets\\pascal_voc_seg\\tfrecord"</w:t>
+            </w:r>
+          </w:p>
+        </w:tc>
+      </w:tr>
+    </w:tbl>
+    <w:p/>
+    <w:p>
+      <w:pPr>
+        <w:pStyle w:val="a4"/>
+        <w:numPr>
+          <w:ilvl w:val="2"/>
+          <w:numId w:val="1"/>
+        </w:numPr>
+        <w:ind w:firstLineChars="0"/>
+      </w:pPr>
+      <w:r>
+        <w:t>可用的环境总结</w:t>
+      </w:r>
+    </w:p>
+    <w:tbl>
+      <w:tblPr>
+        <w:tblStyle w:val="a6"/>
+        <w:tblW w:w="0" w:type="auto"/>
+        <w:shd w:val="clear" w:color="auto" w:fill="FFF2CC" w:themeFill="accent4" w:themeFillTint="33"/>
+        <w:tblLook w:val="04A0" w:firstRow="1" w:lastRow="0" w:firstColumn="1" w:lastColumn="0" w:noHBand="0" w:noVBand="1"/>
+      </w:tblPr>
+      <w:tblGrid>
+        <w:gridCol w:w="8296"/>
+      </w:tblGrid>
+      <w:tr>
+        <w:tc>
+          <w:tcPr>
+            <w:tcW w:w="8296" w:type="dxa"/>
+            <w:shd w:val="clear" w:color="auto" w:fill="FFF2CC" w:themeFill="accent4" w:themeFillTint="33"/>
+          </w:tcPr>
+          <w:p>
+            <w:pPr>
+              <w:rPr>
+                <w:rFonts w:hint="eastAsia"/>
+              </w:rPr>
+            </w:pPr>
+            <w:r>
+              <w:rPr>
+                <w:noProof/>
+              </w:rPr>
+              <w:drawing>
+                <wp:inline distT="0" distB="0" distL="0" distR="0" wp14:anchorId="1C546272" wp14:editId="66785456">
+                  <wp:extent cx="5274310" cy="1166495"/>
+                  <wp:effectExtent l="0" t="0" r="2540" b="0"/>
+                  <wp:docPr id="1" name="图片 1"/>
+                  <wp:cNvGraphicFramePr>
+                    <a:graphicFrameLocks xmlns:a="http://schemas.openxmlformats.org/drawingml/2006/main" noChangeAspect="1"/>
+                  </wp:cNvGraphicFramePr>
+                  <a:graphic xmlns:a="http://schemas.openxmlformats.org/drawingml/2006/main">
+                    <a:graphicData uri="http://schemas.openxmlformats.org/drawingml/2006/picture">
+                      <pic:pic xmlns:pic="http://schemas.openxmlformats.org/drawingml/2006/picture">
+                        <pic:nvPicPr>
+                          <pic:cNvPr id="1" name=""/>
+                          <pic:cNvPicPr/>
+                        </pic:nvPicPr>
+                        <pic:blipFill>
+                          <a:blip r:embed="rId17"/>
+                          <a:stretch>
+                            <a:fillRect/>
+                          </a:stretch>
+                        </pic:blipFill>
+                        <pic:spPr>
+                          <a:xfrm>
+                            <a:off x="0" y="0"/>
+                            <a:ext cx="5274310" cy="1166495"/>
+                          </a:xfrm>
+                          <a:prstGeom prst="rect">
+                            <a:avLst/>
+                          </a:prstGeom>
+                        </pic:spPr>
+                      </pic:pic>
+                    </a:graphicData>
+                  </a:graphic>
+                </wp:inline>
+              </w:drawing>
+            </w:r>
+          </w:p>
+        </w:tc>
+      </w:tr>
+    </w:tbl>
+    <w:p/>
+    <w:tbl>
+      <w:tblPr>
+        <w:tblStyle w:val="a6"/>
+        <w:tblW w:w="0" w:type="auto"/>
+        <w:tblLook w:val="04A0" w:firstRow="1" w:lastRow="0" w:firstColumn="1" w:lastColumn="0" w:noHBand="0" w:noVBand="1"/>
+      </w:tblPr>
+      <w:tblGrid>
+        <w:gridCol w:w="8296"/>
+      </w:tblGrid>
+      <w:tr>
+        <w:tc>
+          <w:tcPr>
+            <w:tcW w:w="8296" w:type="dxa"/>
+          </w:tcPr>
+          <w:p>
+            <w:pPr>
+              <w:rPr>
+                <w:rFonts w:hint="eastAsia"/>
+              </w:rPr>
+            </w:pPr>
+            <w:r>
+              <w:t xml:space="preserve">    tf_initial_checkpoint = "D:\\work\\stuff\\modules\\misc\\sprd_camera\\alg\\july\\tf_base\\research\\deeplab\\datasets\\pascal_voc_seg\\init_models\\deeplabv3_pascal_train_aug\\model.ckpt"</w:t>
+            </w:r>
+          </w:p>
+        </w:tc>
+      </w:tr>
+    </w:tbl>
+    <w:p>
+      <w:pPr>
+        <w:rPr>
+          <w:rFonts w:hint="eastAsia"/>
+        </w:rPr>
+      </w:pPr>
+    </w:p>
+    <w:p/>
+    <w:p>
+      <w:r>
+        <w:t>pyCharm</w:t>
+      </w:r>
+      <w:r>
+        <w:t>使用调试</w:t>
+      </w:r>
+      <w:r>
+        <w:t>golden</w:t>
+      </w:r>
+      <w:r>
+        <w:t>的命令</w:t>
+      </w:r>
+      <w:r>
+        <w:t>:</w:t>
+      </w:r>
+    </w:p>
+    <w:tbl>
+      <w:tblPr>
+        <w:tblStyle w:val="a6"/>
+        <w:tblW w:w="0" w:type="auto"/>
+        <w:tblLook w:val="04A0" w:firstRow="1" w:lastRow="0" w:firstColumn="1" w:lastColumn="0" w:noHBand="0" w:noVBand="1"/>
+      </w:tblPr>
+      <w:tblGrid>
+        <w:gridCol w:w="8296"/>
+      </w:tblGrid>
+      <w:tr>
+        <w:tc>
+          <w:tcPr>
+            <w:tcW w:w="8296" w:type="dxa"/>
+          </w:tcPr>
+          <w:p>
+            <w:r>
+              <w:t>python deeplab/train.py     --logtostderr     --training_number_of_steps=30000     --train_split="train"     --model_variant="xception_65"     --atrous_rates=6     --atrous_rates=12     --atrous_rates=18     --output_stride=16     --decoder_output_stride=4     --train_crop_size=513     --train_crop_size=513     --train_batch_size=1     --dataset="pascal_voc_seg"     --tf_initial_checkpoint="D:\\work\\stuff\\modules\\misc\\sprd_camera\\alg\\july\\tf_base\\research\\deeplab\\datasets\\pascal_voc_seg\\init_models\\deeplabv3_pascal_train_aug\\model.ckpt"  --train_logdir="D:\\work\\stuff\\modules\\misc\\sprd_camera\\alg\\july\\tf_base\\research\\deeplab\\datasets\\pascal_voc_seg\\output"     --dataset_dir="D:\\work\\stuff\\modules\\misc\\sprd_camera\\alg\\july\\tf_base\\research\\deeplab\\datasets\\pascal_voc_seg\\tfrecord"</w:t>
+            </w:r>
+          </w:p>
+          <w:p/>
+          <w:p>
+            <w:pPr>
+              <w:rPr>
+                <w:rFonts w:hint="eastAsia"/>
+              </w:rPr>
+            </w:pPr>
+            <w:r>
+              <w:rPr>
+                <w:noProof/>
+              </w:rPr>
+              <w:lastRenderedPageBreak/>
+              <w:drawing>
+                <wp:inline distT="0" distB="0" distL="0" distR="0" wp14:anchorId="6806E479" wp14:editId="0072ABCE">
+                  <wp:extent cx="5274310" cy="2894330"/>
+                  <wp:effectExtent l="0" t="0" r="2540" b="1270"/>
+                  <wp:docPr id="7" name="图片 7"/>
+                  <wp:cNvGraphicFramePr>
+                    <a:graphicFrameLocks xmlns:a="http://schemas.openxmlformats.org/drawingml/2006/main" noChangeAspect="1"/>
+                  </wp:cNvGraphicFramePr>
+                  <a:graphic xmlns:a="http://schemas.openxmlformats.org/drawingml/2006/main">
+                    <a:graphicData uri="http://schemas.openxmlformats.org/drawingml/2006/picture">
+                      <pic:pic xmlns:pic="http://schemas.openxmlformats.org/drawingml/2006/picture">
+                        <pic:nvPicPr>
+                          <pic:cNvPr id="1" name=""/>
+                          <pic:cNvPicPr/>
+                        </pic:nvPicPr>
+                        <pic:blipFill>
+                          <a:blip r:embed="rId18"/>
+                          <a:stretch>
+                            <a:fillRect/>
+                          </a:stretch>
+                        </pic:blipFill>
+                        <pic:spPr>
+                          <a:xfrm>
+                            <a:off x="0" y="0"/>
+                            <a:ext cx="5274310" cy="2894330"/>
+                          </a:xfrm>
+                          <a:prstGeom prst="rect">
+                            <a:avLst/>
+                          </a:prstGeom>
+                        </pic:spPr>
+                      </pic:pic>
+                    </a:graphicData>
+                  </a:graphic>
+                </wp:inline>
+              </w:drawing>
+            </w:r>
+            <w:bookmarkStart w:id="0" w:name="_GoBack"/>
+            <w:bookmarkEnd w:id="0"/>
+          </w:p>
+          <w:p>
+            <w:pPr>
+              <w:rPr>
+                <w:rFonts w:hint="eastAsia"/>
+              </w:rPr>
+            </w:pPr>
+          </w:p>
+        </w:tc>
+      </w:tr>
+    </w:tbl>
+    <w:p>
+      <w:pPr>
+        <w:rPr>
+          <w:rFonts w:hint="eastAsia"/>
+        </w:rPr>
+      </w:pPr>
+    </w:p>
+    <w:p>
+      <w:pPr>
+        <w:rPr>
+          <w:rFonts w:hint="eastAsia"/>
+        </w:rPr>
+      </w:pPr>
+    </w:p>
+    <w:p>
+      <w:pPr>
+        <w:rPr>
+          <w:rFonts w:hint="eastAsia"/>
+        </w:rPr>
+      </w:pPr>
+      <w:r>
+        <w:rPr>
+          <w:rFonts w:hint="eastAsia"/>
+        </w:rPr>
+        <w:t xml:space="preserve">              </w:t>
+      </w:r>
+    </w:p>
+    <w:p>
+      <w:pPr>
+        <w:pStyle w:val="2"/>
+      </w:pPr>
+      <w:r>
+        <w:rPr>
+          <w:rFonts w:hint="eastAsia"/>
+        </w:rPr>
+        <w:t>二</w:t>
+      </w:r>
+      <w:r>
+        <w:rPr>
+          <w:rFonts w:hint="eastAsia"/>
+        </w:rPr>
+        <w:t xml:space="preserve"> </w:t>
+      </w:r>
+      <w:r>
+        <w:rPr>
+          <w:rFonts w:hint="eastAsia"/>
+        </w:rPr>
+        <w:t>可用</w:t>
+      </w:r>
+      <w:r>
+        <w:t>的</w:t>
+      </w:r>
+      <w:r>
+        <w:t>gpu</w:t>
+      </w:r>
+      <w:r>
+        <w:t>环境</w:t>
+      </w:r>
+    </w:p>
+    <w:p/>
+    <w:p>
+      <w:r>
+        <w:rPr>
+          <w:rFonts w:hint="eastAsia"/>
+        </w:rPr>
+        <w:t>2</w:t>
+      </w:r>
+      <w:r>
+        <w:t xml:space="preserve">.1 </w:t>
+      </w:r>
+      <w:r>
+        <w:rPr>
+          <w:rFonts w:hint="eastAsia"/>
+        </w:rPr>
+        <w:t>极客云</w:t>
+      </w:r>
+    </w:p>
+    <w:tbl>
+      <w:tblPr>
+        <w:tblStyle w:val="a6"/>
+        <w:tblW w:w="0" w:type="auto"/>
+        <w:shd w:val="clear" w:color="auto" w:fill="FFF2CC" w:themeFill="accent4" w:themeFillTint="33"/>
+        <w:tblLook w:val="04A0" w:firstRow="1" w:lastRow="0" w:firstColumn="1" w:lastColumn="0" w:noHBand="0" w:noVBand="1"/>
+      </w:tblPr>
+      <w:tblGrid>
+        <w:gridCol w:w="8296"/>
+      </w:tblGrid>
+      <w:tr>
+        <w:tc>
+          <w:tcPr>
+            <w:tcW w:w="8296" w:type="dxa"/>
+            <w:shd w:val="clear" w:color="auto" w:fill="FFF2CC" w:themeFill="accent4" w:themeFillTint="33"/>
+          </w:tcPr>
+          <w:p>
+            <w:r>
               <w:t xml:space="preserve">ssh -p 8065 </w:t>
             </w:r>
-            <w:hyperlink r:id="rId11" w:history="1">
+            <w:hyperlink r:id="rId19" w:history="1">
               <w:r>
                 <w:rPr>
                   <w:rStyle w:val="a5"/>
@@ -571,7 +1222,7 @@
             <w:r>
               <w:t xml:space="preserve"> -p 8065 </w:t>
             </w:r>
-            <w:hyperlink r:id="rId12" w:history="1">
+            <w:hyperlink r:id="rId20" w:history="1">
               <w:r>
                 <w:rPr>
                   <w:rStyle w:val="a5"/>
@@ -686,6 +1337,7 @@
         <w:rPr>
           <w:rFonts w:hint="eastAsia"/>
         </w:rPr>
+        <w:lastRenderedPageBreak/>
         <w:t>四</w:t>
       </w:r>
       <w:r>
@@ -869,7 +1521,6 @@
         <w:rPr>
           <w:rFonts w:hint="eastAsia"/>
         </w:rPr>
-        <w:lastRenderedPageBreak/>
         <w:t>描述</w:t>
       </w:r>
       <w:r>
@@ -1092,13 +1743,198 @@
     <w:p/>
     <w:p>
       <w:pPr>
-        <w:rPr>
-          <w:rFonts w:hint="eastAsia"/>
-        </w:rPr>
-      </w:pPr>
-      <w:bookmarkStart w:id="0" w:name="_GoBack"/>
-      <w:bookmarkEnd w:id="0"/>
-    </w:p>
+        <w:pStyle w:val="3"/>
+      </w:pPr>
+      <w:r>
+        <w:t>附录</w:t>
+      </w:r>
+      <w:r>
+        <w:t>1 win10</w:t>
+      </w:r>
+      <w:r>
+        <w:t>上搭建</w:t>
+      </w:r>
+      <w:r>
+        <w:t>tenserflow-gpu</w:t>
+      </w:r>
+      <w:r>
+        <w:t>版本</w:t>
+      </w:r>
+    </w:p>
+    <w:p>
+      <w:r>
+        <w:t xml:space="preserve">F1.1 </w:t>
+      </w:r>
+      <w:r>
+        <w:t>安装</w:t>
+      </w:r>
+      <w:r>
+        <w:t>anaconda.</w:t>
+      </w:r>
+    </w:p>
+    <w:p>
+      <w:r>
+        <w:t xml:space="preserve">F1.2 </w:t>
+      </w:r>
+      <w:r>
+        <w:t>安装</w:t>
+      </w:r>
+      <w:r>
+        <w:t>tensorflow-gpu</w:t>
+      </w:r>
+    </w:p>
+    <w:p>
+      <w:r>
+        <w:t>python install tensorflow-gpu</w:t>
+      </w:r>
+    </w:p>
+    <w:p>
+      <w:r>
+        <w:rPr>
+          <w:rFonts w:hint="eastAsia"/>
+        </w:rPr>
+        <w:t xml:space="preserve">F1.3 </w:t>
+      </w:r>
+      <w:r>
+        <w:rPr>
+          <w:rFonts w:hint="eastAsia"/>
+        </w:rPr>
+        <w:t>安装对应的</w:t>
+      </w:r>
+      <w:r>
+        <w:rPr>
+          <w:rFonts w:hint="eastAsia"/>
+        </w:rPr>
+        <w:t>CUDA</w:t>
+      </w:r>
+      <w:r>
+        <w:rPr>
+          <w:rFonts w:hint="eastAsia"/>
+        </w:rPr>
+        <w:t>比如</w:t>
+      </w:r>
+      <w:r>
+        <w:rPr>
+          <w:rFonts w:hint="eastAsia"/>
+        </w:rPr>
+        <w:t>9.0</w:t>
+      </w:r>
+    </w:p>
+    <w:p>
+      <w:r>
+        <w:t xml:space="preserve">F1.4 </w:t>
+      </w:r>
+      <w:r>
+        <w:t>然后尝试</w:t>
+      </w:r>
+      <w:r>
+        <w:t xml:space="preserve">import tensorflow </w:t>
+      </w:r>
+    </w:p>
+    <w:p>
+      <w:r>
+        <w:t>会有提示</w:t>
+      </w:r>
+      <w:r>
+        <w:t>,</w:t>
+      </w:r>
+      <w:r>
+        <w:t>缺少一个</w:t>
+      </w:r>
+      <w:r>
+        <w:t>`</w:t>
+      </w:r>
+      <w:r>
+        <w:t xml:space="preserve"> Could not find cudnn64_7.dll</w:t>
+      </w:r>
+      <w:r>
+        <w:t>`,</w:t>
+      </w:r>
+      <w:r>
+        <w:t>下载对应的</w:t>
+      </w:r>
+      <w:r>
+        <w:t>cudnn</w:t>
+      </w:r>
+    </w:p>
+    <w:p>
+      <w:r>
+        <w:t xml:space="preserve">F1.4 </w:t>
+      </w:r>
+      <w:r>
+        <w:t>下载</w:t>
+      </w:r>
+      <w:r>
+        <w:t>cudnn</w:t>
+      </w:r>
+    </w:p>
+    <w:p>
+      <w:hyperlink r:id="rId21" w:history="1">
+        <w:r>
+          <w:rPr>
+            <w:rStyle w:val="a5"/>
+          </w:rPr>
+          <w:t>https://developer.nvidia.com/rdp/cudnn-download</w:t>
+        </w:r>
+      </w:hyperlink>
+    </w:p>
+    <w:p>
+      <w:r>
+        <w:t>解压之后</w:t>
+      </w:r>
+      <w:r>
+        <w:t>,</w:t>
+      </w:r>
+      <w:r>
+        <w:t>把对应的</w:t>
+      </w:r>
+      <w:r>
+        <w:t>cudnn64_7.dll</w:t>
+      </w:r>
+      <w:r>
+        <w:t>放到</w:t>
+      </w:r>
+      <w:r>
+        <w:t>CUDA</w:t>
+      </w:r>
+      <w:r>
+        <w:t>的</w:t>
+      </w:r>
+      <w:r>
+        <w:t>bin</w:t>
+      </w:r>
+      <w:r>
+        <w:t>下</w:t>
+      </w:r>
+      <w:r>
+        <w:t>,</w:t>
+      </w:r>
+      <w:r>
+        <w:t>应为</w:t>
+      </w:r>
+      <w:r>
+        <w:t>CUDA</w:t>
+      </w:r>
+      <w:r>
+        <w:t>的</w:t>
+      </w:r>
+      <w:r>
+        <w:t>bin</w:t>
+      </w:r>
+      <w:r>
+        <w:t>你也放到</w:t>
+      </w:r>
+      <w:r>
+        <w:t>path</w:t>
+      </w:r>
+      <w:r>
+        <w:t>路径上了</w:t>
+      </w:r>
+      <w:r>
+        <w:t>.</w:t>
+      </w:r>
+    </w:p>
+    <w:p/>
     <w:sectPr>
       <w:pgSz w:w="11906" w:h="16838"/>
       <w:pgMar w:top="1440" w:right="1800" w:bottom="1440" w:left="1800" w:header="851" w:footer="992" w:gutter="0"/>
@@ -1149,7 +1985,96 @@
 
 <file path=word/numbering.xml><?xml version="1.0" encoding="utf-8"?>
 <w:numbering xmlns:wpc="http://schemas.microsoft.com/office/word/2010/wordprocessingCanvas" xmlns:mc="http://schemas.openxmlformats.org/markup-compatibility/2006" xmlns:o="urn:schemas-microsoft-com:office:office" xmlns:r="http://schemas.openxmlformats.org/officeDocument/2006/relationships" xmlns:m="http://schemas.openxmlformats.org/officeDocument/2006/math" xmlns:v="urn:schemas-microsoft-com:vml" xmlns:wp14="http://schemas.microsoft.com/office/word/2010/wordprocessingDrawing" xmlns:wp="http://schemas.openxmlformats.org/drawingml/2006/wordprocessingDrawing" xmlns:w10="urn:schemas-microsoft-com:office:word" xmlns:w="http://schemas.openxmlformats.org/wordprocessingml/2006/main" xmlns:w14="http://schemas.microsoft.com/office/word/2010/wordml" xmlns:w15="http://schemas.microsoft.com/office/word/2012/wordml" xmlns:wpg="http://schemas.microsoft.com/office/word/2010/wordprocessingGroup" xmlns:wpi="http://schemas.microsoft.com/office/word/2010/wordprocessingInk" xmlns:wne="http://schemas.microsoft.com/office/word/2006/wordml" xmlns:wps="http://schemas.microsoft.com/office/word/2010/wordprocessingShape" mc:Ignorable="w14 w15 wp14">
-  <w:abstractNum w:abstractNumId="0">
+  <w:abstractNum w:abstractNumId="0" w15:restartNumberingAfterBreak="0">
+    <w:nsid w:val="4B413C67"/>
+    <w:multiLevelType w:val="hybridMultilevel"/>
+    <w:tmpl w:val="D0C81130"/>
+    <w:lvl w:ilvl="0" w:tplc="C2B095A2">
+      <w:start w:val="1"/>
+      <w:numFmt w:val="decimal"/>
+      <w:lvlText w:val="%1."/>
+      <w:lvlJc w:val="left"/>
+      <w:pPr>
+        <w:ind w:left="360" w:hanging="360"/>
+      </w:pPr>
+      <w:rPr>
+        <w:rFonts w:hint="default"/>
+      </w:rPr>
+    </w:lvl>
+    <w:lvl w:ilvl="1" w:tplc="04090019" w:tentative="1">
+      <w:start w:val="1"/>
+      <w:numFmt w:val="lowerLetter"/>
+      <w:lvlText w:val="%2)"/>
+      <w:lvlJc w:val="left"/>
+      <w:pPr>
+        <w:ind w:left="840" w:hanging="420"/>
+      </w:pPr>
+    </w:lvl>
+    <w:lvl w:ilvl="2" w:tplc="0409001B" w:tentative="1">
+      <w:start w:val="1"/>
+      <w:numFmt w:val="lowerRoman"/>
+      <w:lvlText w:val="%3."/>
+      <w:lvlJc w:val="right"/>
+      <w:pPr>
+        <w:ind w:left="1260" w:hanging="420"/>
+      </w:pPr>
+    </w:lvl>
+    <w:lvl w:ilvl="3" w:tplc="0409000F" w:tentative="1">
+      <w:start w:val="1"/>
+      <w:numFmt w:val="decimal"/>
+      <w:lvlText w:val="%4."/>
+      <w:lvlJc w:val="left"/>
+      <w:pPr>
+        <w:ind w:left="1680" w:hanging="420"/>
+      </w:pPr>
+    </w:lvl>
+    <w:lvl w:ilvl="4" w:tplc="04090019" w:tentative="1">
+      <w:start w:val="1"/>
+      <w:numFmt w:val="lowerLetter"/>
+      <w:lvlText w:val="%5)"/>
+      <w:lvlJc w:val="left"/>
+      <w:pPr>
+        <w:ind w:left="2100" w:hanging="420"/>
+      </w:pPr>
+    </w:lvl>
+    <w:lvl w:ilvl="5" w:tplc="0409001B" w:tentative="1">
+      <w:start w:val="1"/>
+      <w:numFmt w:val="lowerRoman"/>
+      <w:lvlText w:val="%6."/>
+      <w:lvlJc w:val="right"/>
+      <w:pPr>
+        <w:ind w:left="2520" w:hanging="420"/>
+      </w:pPr>
+    </w:lvl>
+    <w:lvl w:ilvl="6" w:tplc="0409000F" w:tentative="1">
+      <w:start w:val="1"/>
+      <w:numFmt w:val="decimal"/>
+      <w:lvlText w:val="%7."/>
+      <w:lvlJc w:val="left"/>
+      <w:pPr>
+        <w:ind w:left="2940" w:hanging="420"/>
+      </w:pPr>
+    </w:lvl>
+    <w:lvl w:ilvl="7" w:tplc="04090019" w:tentative="1">
+      <w:start w:val="1"/>
+      <w:numFmt w:val="lowerLetter"/>
+      <w:lvlText w:val="%8)"/>
+      <w:lvlJc w:val="left"/>
+      <w:pPr>
+        <w:ind w:left="3360" w:hanging="420"/>
+      </w:pPr>
+    </w:lvl>
+    <w:lvl w:ilvl="8" w:tplc="0409001B" w:tentative="1">
+      <w:start w:val="1"/>
+      <w:numFmt w:val="lowerRoman"/>
+      <w:lvlText w:val="%9."/>
+      <w:lvlJc w:val="right"/>
+      <w:pPr>
+        <w:ind w:left="3780" w:hanging="420"/>
+      </w:pPr>
+    </w:lvl>
+  </w:abstractNum>
+  <w:abstractNum w:abstractNumId="1" w15:restartNumberingAfterBreak="0">
     <w:nsid w:val="4DDD6755"/>
     <w:multiLevelType w:val="multilevel"/>
     <w:tmpl w:val="54C20DC2"/>
@@ -1262,6 +2187,9 @@
     </w:lvl>
   </w:abstractNum>
   <w:num w:numId="1">
+    <w:abstractNumId w:val="1"/>
+  </w:num>
+  <w:num w:numId="2">
     <w:abstractNumId w:val="0"/>
   </w:num>
 </w:numbering>
@@ -1826,7 +2754,6 @@
     <w:uiPriority w:val="39"/>
     <w:rsid w:val="00C5786D"/>
     <w:tblPr>
-      <w:tblInd w:w="0" w:type="dxa"/>
       <w:tblBorders>
         <w:top w:val="single" w:sz="4" w:space="0" w:color="auto"/>
         <w:left w:val="single" w:sz="4" w:space="0" w:color="auto"/>
@@ -1835,12 +2762,6 @@
         <w:insideH w:val="single" w:sz="4" w:space="0" w:color="auto"/>
         <w:insideV w:val="single" w:sz="4" w:space="0" w:color="auto"/>
       </w:tblBorders>
-      <w:tblCellMar>
-        <w:top w:w="0" w:type="dxa"/>
-        <w:left w:w="108" w:type="dxa"/>
-        <w:bottom w:w="0" w:type="dxa"/>
-        <w:right w:w="108" w:type="dxa"/>
-      </w:tblCellMar>
     </w:tblPr>
   </w:style>
   <w:style w:type="paragraph" w:styleId="a7">

</xml_diff>

<commit_message>
add win10 env setup
</commit_message>
<xml_diff>
--- a/deeplab训练.docx
+++ b/deeplab训练.docx
@@ -196,7 +196,6 @@
               <w:pStyle w:val="a4"/>
               <w:ind w:left="375" w:firstLineChars="0" w:firstLine="0"/>
               <w:rPr>
-                <w:rFonts w:hint="eastAsia"/>
                 <w:color w:val="0563C1" w:themeColor="hyperlink"/>
                 <w:u w:val="single"/>
               </w:rPr>
@@ -212,20 +211,11 @@
         </w:tc>
       </w:tr>
     </w:tbl>
-    <w:p>
-      <w:pPr>
-        <w:rPr>
-          <w:rFonts w:hint="eastAsia"/>
-        </w:rPr>
-      </w:pPr>
-    </w:p>
+    <w:p/>
     <w:p>
       <w:pPr>
         <w:pStyle w:val="a4"/>
         <w:ind w:left="375" w:firstLineChars="0" w:firstLine="0"/>
-        <w:rPr>
-          <w:rFonts w:hint="eastAsia"/>
-        </w:rPr>
       </w:pPr>
     </w:p>
     <w:p>
@@ -532,11 +522,6 @@
             <w:shd w:val="clear" w:color="auto" w:fill="FFF2CC" w:themeFill="accent4" w:themeFillTint="33"/>
           </w:tcPr>
           <w:p>
-            <w:pPr>
-              <w:rPr>
-                <w:rFonts w:hint="eastAsia"/>
-              </w:rPr>
-            </w:pPr>
             <w:r>
               <w:t>http://host.robots.ox.ac.uk/pascal/VOC/voc2012/VOCtrainval_11-May-2012.tar</w:t>
             </w:r>
@@ -544,15 +529,7 @@
         </w:tc>
       </w:tr>
     </w:tbl>
-    <w:p>
-      <w:pPr>
-        <w:rPr>
-          <w:rFonts w:hint="eastAsia"/>
-        </w:rPr>
-      </w:pPr>
-      <w:bookmarkStart w:id="0" w:name="_GoBack"/>
-      <w:bookmarkEnd w:id="0"/>
-    </w:p>
+    <w:p/>
     <w:p>
       <w:pPr>
         <w:pStyle w:val="a4"/>
@@ -599,13 +576,7 @@
             <w:tcW w:w="8296" w:type="dxa"/>
             <w:shd w:val="clear" w:color="auto" w:fill="FFF2CC" w:themeFill="accent4" w:themeFillTint="33"/>
           </w:tcPr>
-          <w:p>
-            <w:pPr>
-              <w:rPr>
-                <w:rFonts w:hint="eastAsia"/>
-              </w:rPr>
-            </w:pPr>
-          </w:p>
+          <w:p/>
         </w:tc>
       </w:tr>
     </w:tbl>
@@ -618,11 +589,20 @@
           <w:numId w:val="1"/>
         </w:numPr>
         <w:ind w:firstLineChars="0"/>
+        <w:rPr>
+          <w:b/>
+        </w:rPr>
       </w:pPr>
       <w:r>
+        <w:rPr>
+          <w:b/>
+        </w:rPr>
         <w:t>win10</w:t>
       </w:r>
       <w:r>
+        <w:rPr>
+          <w:b/>
+        </w:rPr>
         <w:t>上搭建</w:t>
       </w:r>
     </w:p>
@@ -1076,19 +1056,44 @@
     <w:p/>
     <w:p/>
     <w:p>
-      <w:r>
+      <w:pPr>
+        <w:rPr>
+          <w:b/>
+        </w:rPr>
+      </w:pPr>
+      <w:r>
+        <w:rPr>
+          <w:b/>
+          <w:highlight w:val="yellow"/>
+        </w:rPr>
         <w:t>pyCharm</w:t>
       </w:r>
       <w:r>
+        <w:rPr>
+          <w:b/>
+          <w:highlight w:val="yellow"/>
+        </w:rPr>
         <w:t>使用调试</w:t>
       </w:r>
       <w:r>
+        <w:rPr>
+          <w:b/>
+          <w:highlight w:val="yellow"/>
+        </w:rPr>
         <w:t>golden</w:t>
       </w:r>
       <w:r>
+        <w:rPr>
+          <w:b/>
+          <w:highlight w:val="yellow"/>
+        </w:rPr>
         <w:t>的命令</w:t>
       </w:r>
       <w:r>
+        <w:rPr>
+          <w:b/>
+          <w:highlight w:val="yellow"/>
+        </w:rPr>
         <w:t>:</w:t>
       </w:r>
     </w:p>
@@ -1159,41 +1164,106 @@
         </w:tc>
       </w:tr>
     </w:tbl>
+    <w:p>
+      <w:pPr>
+        <w:pStyle w:val="a4"/>
+        <w:numPr>
+          <w:ilvl w:val="2"/>
+          <w:numId w:val="1"/>
+        </w:numPr>
+        <w:ind w:firstLineChars="0"/>
+      </w:pPr>
+      <w:r>
+        <w:lastRenderedPageBreak/>
+        <w:t>pyCharm</w:t>
+      </w:r>
+      <w:r>
+        <w:t>中添加</w:t>
+      </w:r>
+      <w:r>
+        <w:t>path</w:t>
+      </w:r>
+    </w:p>
+    <w:p>
+      <w:pPr>
+        <w:pStyle w:val="a4"/>
+        <w:ind w:left="720" w:firstLineChars="0" w:firstLine="0"/>
+      </w:pPr>
+      <w:bookmarkStart w:id="0" w:name="_GoBack"/>
+      <w:bookmarkEnd w:id="0"/>
+      <w:r>
+        <w:rPr>
+          <w:b/>
+          <w:highlight w:val="yellow"/>
+        </w:rPr>
+        <w:t>PYTHONPATH</w:t>
+      </w:r>
+    </w:p>
+    <w:tbl>
+      <w:tblPr>
+        <w:tblStyle w:val="a6"/>
+        <w:tblW w:w="0" w:type="auto"/>
+        <w:shd w:val="clear" w:color="auto" w:fill="FBE4D5" w:themeFill="accent2" w:themeFillTint="33"/>
+        <w:tblLook w:val="04A0" w:firstRow="1" w:lastRow="0" w:firstColumn="1" w:lastColumn="0" w:noHBand="0" w:noVBand="1"/>
+      </w:tblPr>
+      <w:tblGrid>
+        <w:gridCol w:w="8296"/>
+      </w:tblGrid>
+      <w:tr>
+        <w:tc>
+          <w:tcPr>
+            <w:tcW w:w="8296" w:type="dxa"/>
+            <w:shd w:val="clear" w:color="auto" w:fill="FBE4D5" w:themeFill="accent2" w:themeFillTint="33"/>
+          </w:tcPr>
+          <w:p>
+            <w:pPr>
+              <w:rPr>
+                <w:rFonts w:hint="eastAsia"/>
+              </w:rPr>
+            </w:pPr>
+            <w:r>
+              <w:t>D:\work\stuff\modules\misc\sprd_camera\alg\july\tf_base\research;D:\work\stuff\modules\misc\sprd_camera\alg\july\tf_base\research\slim</w:t>
+            </w:r>
+          </w:p>
+        </w:tc>
+      </w:tr>
+    </w:tbl>
+    <w:p>
+      <w:pPr>
+        <w:rPr>
+          <w:rFonts w:hint="eastAsia"/>
+        </w:rPr>
+      </w:pPr>
+    </w:p>
     <w:p/>
+    <w:p>
+      <w:r>
+        <w:rPr>
+          <w:rFonts w:hint="eastAsia"/>
+        </w:rPr>
+        <w:t>二</w:t>
+      </w:r>
+      <w:r>
+        <w:rPr>
+          <w:rFonts w:hint="eastAsia"/>
+        </w:rPr>
+        <w:t xml:space="preserve"> deeplab</w:t>
+      </w:r>
+      <w:r>
+        <w:t>的</w:t>
+      </w:r>
+      <w:r>
+        <w:t>evaluation</w:t>
+      </w:r>
+      <w:r>
+        <w:t>和</w:t>
+      </w:r>
+      <w:r>
+        <w:t>test</w:t>
+      </w:r>
+    </w:p>
     <w:p/>
     <w:p>
-      <w:r>
-        <w:rPr>
-          <w:rFonts w:hint="eastAsia"/>
-        </w:rPr>
-        <w:t>二</w:t>
-      </w:r>
-      <w:r>
-        <w:rPr>
-          <w:rFonts w:hint="eastAsia"/>
-        </w:rPr>
-        <w:t xml:space="preserve"> deeplab</w:t>
-      </w:r>
-      <w:r>
-        <w:t>的</w:t>
-      </w:r>
-      <w:r>
-        <w:t>evaluation</w:t>
-      </w:r>
-      <w:r>
-        <w:t>和</w:t>
-      </w:r>
-      <w:r>
-        <w:t>test</w:t>
-      </w:r>
-    </w:p>
-    <w:p/>
-    <w:p>
-      <w:pPr>
-        <w:rPr>
-          <w:rFonts w:hint="eastAsia"/>
-        </w:rPr>
-      </w:pPr>
       <w:r>
         <w:rPr>
           <w:rFonts w:hint="eastAsia"/>
@@ -1953,29 +2023,12 @@
               <w:t xml:space="preserve">    --dataset_dir=${PATH_TO_DATASET}</w:t>
             </w:r>
           </w:p>
-          <w:p>
-            <w:pPr>
-              <w:rPr>
-                <w:rFonts w:hint="eastAsia"/>
-              </w:rPr>
-            </w:pPr>
-          </w:p>
+          <w:p/>
         </w:tc>
       </w:tr>
     </w:tbl>
-    <w:p>
-      <w:pPr>
-        <w:rPr>
-          <w:rFonts w:hint="eastAsia"/>
-        </w:rPr>
-      </w:pPr>
-    </w:p>
-    <w:p>
-      <w:pPr>
-        <w:rPr>
-          <w:rFonts w:hint="eastAsia"/>
-        </w:rPr>
-      </w:pPr>
+    <w:p/>
+    <w:p>
       <w:r>
         <w:rPr>
           <w:rFonts w:hint="eastAsia"/>
@@ -2028,6 +2081,7 @@
                 <w:sz w:val="20"/>
                 <w:szCs w:val="20"/>
               </w:rPr>
+              <w:lastRenderedPageBreak/>
               <w:t># From tensorflow/models/research/</w:t>
             </w:r>
           </w:p>
@@ -2151,7 +2205,6 @@
                 <w:sz w:val="20"/>
                 <w:szCs w:val="20"/>
               </w:rPr>
-              <w:lastRenderedPageBreak/>
               <w:t xml:space="preserve">    --model_variant=</w:t>
             </w:r>
             <w:r>
@@ -2557,13 +2610,7 @@
         <w:t>环境</w:t>
       </w:r>
     </w:p>
-    <w:p>
-      <w:pPr>
-        <w:rPr>
-          <w:rFonts w:hint="eastAsia"/>
-        </w:rPr>
-      </w:pPr>
-    </w:p>
+    <w:p/>
     <w:p/>
     <w:p>
       <w:r>
@@ -2736,6 +2783,7 @@
         <w:rPr>
           <w:rFonts w:hint="eastAsia"/>
         </w:rPr>
+        <w:lastRenderedPageBreak/>
         <w:t>四</w:t>
       </w:r>
       <w:r>
@@ -2779,7 +2827,6 @@
     </w:p>
     <w:p>
       <w:r>
-        <w:lastRenderedPageBreak/>
         <w:t>tf.image.resize_images</w:t>
       </w:r>
     </w:p>
@@ -3384,7 +3431,7 @@
 
 <file path=word/numbering.xml><?xml version="1.0" encoding="utf-8"?>
 <w:numbering xmlns:wpc="http://schemas.microsoft.com/office/word/2010/wordprocessingCanvas" xmlns:mc="http://schemas.openxmlformats.org/markup-compatibility/2006" xmlns:o="urn:schemas-microsoft-com:office:office" xmlns:r="http://schemas.openxmlformats.org/officeDocument/2006/relationships" xmlns:m="http://schemas.openxmlformats.org/officeDocument/2006/math" xmlns:v="urn:schemas-microsoft-com:vml" xmlns:wp14="http://schemas.microsoft.com/office/word/2010/wordprocessingDrawing" xmlns:wp="http://schemas.openxmlformats.org/drawingml/2006/wordprocessingDrawing" xmlns:w10="urn:schemas-microsoft-com:office:word" xmlns:w="http://schemas.openxmlformats.org/wordprocessingml/2006/main" xmlns:w14="http://schemas.microsoft.com/office/word/2010/wordml" xmlns:w15="http://schemas.microsoft.com/office/word/2012/wordml" xmlns:wpg="http://schemas.microsoft.com/office/word/2010/wordprocessingGroup" xmlns:wpi="http://schemas.microsoft.com/office/word/2010/wordprocessingInk" xmlns:wne="http://schemas.microsoft.com/office/word/2006/wordml" xmlns:wps="http://schemas.microsoft.com/office/word/2010/wordprocessingShape" mc:Ignorable="w14 w15 wp14">
-  <w:abstractNum w:abstractNumId="0">
+  <w:abstractNum w:abstractNumId="0" w15:restartNumberingAfterBreak="0">
     <w:nsid w:val="4B413C67"/>
     <w:multiLevelType w:val="hybridMultilevel"/>
     <w:tmpl w:val="D0C81130"/>
@@ -3473,7 +3520,7 @@
       </w:pPr>
     </w:lvl>
   </w:abstractNum>
-  <w:abstractNum w:abstractNumId="1">
+  <w:abstractNum w:abstractNumId="1" w15:restartNumberingAfterBreak="0">
     <w:nsid w:val="4DDD6755"/>
     <w:multiLevelType w:val="multilevel"/>
     <w:tmpl w:val="54C20DC2"/>
@@ -4153,7 +4200,6 @@
     <w:uiPriority w:val="39"/>
     <w:rsid w:val="00C5786D"/>
     <w:tblPr>
-      <w:tblInd w:w="0" w:type="dxa"/>
       <w:tblBorders>
         <w:top w:val="single" w:sz="4" w:space="0" w:color="auto"/>
         <w:left w:val="single" w:sz="4" w:space="0" w:color="auto"/>
@@ -4162,12 +4208,6 @@
         <w:insideH w:val="single" w:sz="4" w:space="0" w:color="auto"/>
         <w:insideV w:val="single" w:sz="4" w:space="0" w:color="auto"/>
       </w:tblBorders>
-      <w:tblCellMar>
-        <w:top w:w="0" w:type="dxa"/>
-        <w:left w:w="108" w:type="dxa"/>
-        <w:bottom w:w="0" w:type="dxa"/>
-        <w:right w:w="108" w:type="dxa"/>
-      </w:tblCellMar>
     </w:tblPr>
   </w:style>
   <w:style w:type="paragraph" w:styleId="a7">

</xml_diff>

<commit_message>
add vis and eval
</commit_message>
<xml_diff>
--- a/deeplab训练.docx
+++ b/deeplab训练.docx
@@ -1189,8 +1189,6 @@
         <w:pStyle w:val="a4"/>
         <w:ind w:left="720" w:firstLineChars="0" w:firstLine="0"/>
       </w:pPr>
-      <w:bookmarkStart w:id="0" w:name="_GoBack"/>
-      <w:bookmarkEnd w:id="0"/>
       <w:r>
         <w:rPr>
           <w:b/>
@@ -1216,11 +1214,6 @@
             <w:shd w:val="clear" w:color="auto" w:fill="FBE4D5" w:themeFill="accent2" w:themeFillTint="33"/>
           </w:tcPr>
           <w:p>
-            <w:pPr>
-              <w:rPr>
-                <w:rFonts w:hint="eastAsia"/>
-              </w:rPr>
-            </w:pPr>
             <w:r>
               <w:t>D:\work\stuff\modules\misc\sprd_camera\alg\july\tf_base\research;D:\work\stuff\modules\misc\sprd_camera\alg\july\tf_base\research\slim</w:t>
             </w:r>
@@ -1228,13 +1221,7 @@
         </w:tc>
       </w:tr>
     </w:tbl>
-    <w:p>
-      <w:pPr>
-        <w:rPr>
-          <w:rFonts w:hint="eastAsia"/>
-        </w:rPr>
-      </w:pPr>
-    </w:p>
+    <w:p/>
     <w:p/>
     <w:p>
       <w:r>
@@ -2028,6 +2015,119 @@
       </w:tr>
     </w:tbl>
     <w:p/>
+    <w:p/>
+    <w:p>
+      <w:pPr>
+        <w:rPr>
+          <w:rFonts w:hint="eastAsia"/>
+        </w:rPr>
+      </w:pPr>
+      <w:r>
+        <w:lastRenderedPageBreak/>
+        <w:t>Win10</w:t>
+      </w:r>
+      <w:r>
+        <w:t>上命令</w:t>
+      </w:r>
+    </w:p>
+    <w:tbl>
+      <w:tblPr>
+        <w:tblStyle w:val="a6"/>
+        <w:tblW w:w="0" w:type="auto"/>
+        <w:shd w:val="clear" w:color="auto" w:fill="92D050"/>
+        <w:tblLook w:val="04A0" w:firstRow="1" w:lastRow="0" w:firstColumn="1" w:lastColumn="0" w:noHBand="0" w:noVBand="1"/>
+      </w:tblPr>
+      <w:tblGrid>
+        <w:gridCol w:w="8296"/>
+      </w:tblGrid>
+      <w:tr>
+        <w:tc>
+          <w:tcPr>
+            <w:tcW w:w="8296" w:type="dxa"/>
+            <w:shd w:val="clear" w:color="auto" w:fill="92D050"/>
+          </w:tcPr>
+          <w:p>
+            <w:pPr>
+              <w:rPr>
+                <w:rFonts w:hint="eastAsia"/>
+              </w:rPr>
+            </w:pPr>
+            <w:r>
+              <w:t>python deeplab/eval.py     --logtostderr     --eval_split="val"    --model_variant="xception_65"     --atrous_rates=6     --atrous_rates=12     --atrous_rates=18     --output_stride=16     --decoder_output_stride=4     --eval_crop_size=513     --eval_crop_size=513     --dataset="pascal_voc_seg"     --checkpoint_dir="D:\\work\\stuff\\modules\\misc\\sprd_camera\\alg\\july\\tf_base\\research\\deeplab\\datasets\\pascal_voc_seg\\output"     --eval_logdir="D:\\work\\stuff\\modules\\misc\\sprd_camera\\alg\\july\\tf_base\\research\\deeplab\\datasets\\pascal_voc_seg\\eval_output"     --dataset_dir="D:\\work\\stuff\\modules\\misc\\sprd_camera\\alg\\july\\tf_base\\research\\deeplab\\datasets\\pascal_voc_seg\\tfrecord"</w:t>
+            </w:r>
+          </w:p>
+        </w:tc>
+      </w:tr>
+    </w:tbl>
+    <w:p/>
+    <w:p>
+      <w:r>
+        <w:t>参考结果</w:t>
+      </w:r>
+      <w:r>
+        <w:t>:</w:t>
+      </w:r>
+    </w:p>
+    <w:tbl>
+      <w:tblPr>
+        <w:tblStyle w:val="a6"/>
+        <w:tblW w:w="0" w:type="auto"/>
+        <w:shd w:val="clear" w:color="auto" w:fill="D9E2F3" w:themeFill="accent5" w:themeFillTint="33"/>
+        <w:tblLook w:val="04A0" w:firstRow="1" w:lastRow="0" w:firstColumn="1" w:lastColumn="0" w:noHBand="0" w:noVBand="1"/>
+      </w:tblPr>
+      <w:tblGrid>
+        <w:gridCol w:w="8296"/>
+      </w:tblGrid>
+      <w:tr>
+        <w:tc>
+          <w:tcPr>
+            <w:tcW w:w="8296" w:type="dxa"/>
+            <w:shd w:val="clear" w:color="auto" w:fill="D9E2F3" w:themeFill="accent5" w:themeFillTint="33"/>
+          </w:tcPr>
+          <w:p>
+            <w:r>
+              <w:t>INFO:tensorflow:Evaluation [1449/1449]</w:t>
+            </w:r>
+          </w:p>
+          <w:p>
+            <w:r>
+              <w:t>INFO:tensorflow:Finished evaluation at 2018-10-24-13:14:13</w:t>
+            </w:r>
+          </w:p>
+          <w:p>
+            <w:pPr>
+              <w:rPr>
+                <w:rFonts w:hint="eastAsia"/>
+              </w:rPr>
+            </w:pPr>
+            <w:r>
+              <w:t>miou_1.0[0.761658609]</w:t>
+            </w:r>
+          </w:p>
+        </w:tc>
+      </w:tr>
+    </w:tbl>
+    <w:p>
+      <w:pPr>
+        <w:rPr>
+          <w:rFonts w:hint="eastAsia"/>
+        </w:rPr>
+      </w:pPr>
+    </w:p>
+    <w:p>
+      <w:pPr>
+        <w:rPr>
+          <w:rFonts w:hint="eastAsia"/>
+        </w:rPr>
+      </w:pPr>
+    </w:p>
+    <w:p>
+      <w:pPr>
+        <w:rPr>
+          <w:rFonts w:hint="eastAsia"/>
+        </w:rPr>
+      </w:pPr>
+    </w:p>
     <w:p>
       <w:r>
         <w:rPr>
@@ -2081,7 +2181,6 @@
                 <w:sz w:val="20"/>
                 <w:szCs w:val="20"/>
               </w:rPr>
-              <w:lastRenderedPageBreak/>
               <w:t># From tensorflow/models/research/</w:t>
             </w:r>
           </w:p>
@@ -2569,7 +2668,57 @@
         </w:tc>
       </w:tr>
     </w:tbl>
+    <w:p>
+      <w:bookmarkStart w:id="0" w:name="_GoBack"/>
+    </w:p>
+    <w:bookmarkEnd w:id="0"/>
+    <w:p>
+      <w:r>
+        <w:t>Win10</w:t>
+      </w:r>
+      <w:r>
+        <w:t>上命令</w:t>
+      </w:r>
+      <w:r>
+        <w:t>:</w:t>
+      </w:r>
+    </w:p>
+    <w:tbl>
+      <w:tblPr>
+        <w:tblStyle w:val="a6"/>
+        <w:tblW w:w="0" w:type="auto"/>
+        <w:shd w:val="clear" w:color="auto" w:fill="92D050"/>
+        <w:tblLook w:val="04A0" w:firstRow="1" w:lastRow="0" w:firstColumn="1" w:lastColumn="0" w:noHBand="0" w:noVBand="1"/>
+      </w:tblPr>
+      <w:tblGrid>
+        <w:gridCol w:w="8296"/>
+      </w:tblGrid>
+      <w:tr>
+        <w:tc>
+          <w:tcPr>
+            <w:tcW w:w="8296" w:type="dxa"/>
+            <w:shd w:val="clear" w:color="auto" w:fill="92D050"/>
+          </w:tcPr>
+          <w:p>
+            <w:r>
+              <w:t>python deeplab/vis.py     --logtostderr     --vis_split="val"     --model_variant="xception_65"     --atrous_rates=6     --atrous_rates=12     --atrous_rates=18     --output_stride=16     --decoder_output_stride=4     --vis_crop_size=513     --vis_crop_size=513     --dataset="pascal_voc_seg"     --checkpoint_dir="D:\\work\\stuff\\modules\\misc\\sprd_camera\\alg\\july\\tf_base\\research</w:t>
+            </w:r>
+            <w:r>
+              <w:lastRenderedPageBreak/>
+              <w:t>\\deeplab\\datasets\\pascal_voc_seg\\output"     --vis_logdir="D:\\work\\stuff\\modules\\misc\\sprd_camera\\alg\\july\\tf_base\\research\\deeplab\\datasets\\pascal_voc_seg\\vis_log"     --dataset_dir="D:\\work\\stuff\\modules\\misc\\sprd_camera\\alg\\july\\tf_base\\research\\deeplab\\datasets\\pascal_voc_seg\\tfrecord"</w:t>
+            </w:r>
+          </w:p>
+        </w:tc>
+      </w:tr>
+    </w:tbl>
     <w:p/>
+    <w:p>
+      <w:pPr>
+        <w:rPr>
+          <w:rFonts w:hint="eastAsia"/>
+        </w:rPr>
+      </w:pPr>
+    </w:p>
     <w:p>
       <w:r>
         <w:rPr>
@@ -2783,7 +2932,6 @@
         <w:rPr>
           <w:rFonts w:hint="eastAsia"/>
         </w:rPr>
-        <w:lastRenderedPageBreak/>
         <w:t>四</w:t>
       </w:r>
       <w:r>
@@ -2839,6 +2987,7 @@
         <w:rPr>
           <w:rFonts w:hint="eastAsia"/>
         </w:rPr>
+        <w:lastRenderedPageBreak/>
         <w:t>五</w:t>
       </w:r>
       <w:r>

</xml_diff>

<commit_message>
add deeplab tensorboard network
</commit_message>
<xml_diff>
--- a/deeplab训练.docx
+++ b/deeplab训练.docx
@@ -2017,11 +2017,6 @@
     <w:p/>
     <w:p/>
     <w:p>
-      <w:pPr>
-        <w:rPr>
-          <w:rFonts w:hint="eastAsia"/>
-        </w:rPr>
-      </w:pPr>
       <w:r>
         <w:lastRenderedPageBreak/>
         <w:t>Win10</w:t>
@@ -2047,11 +2042,6 @@
             <w:shd w:val="clear" w:color="auto" w:fill="92D050"/>
           </w:tcPr>
           <w:p>
-            <w:pPr>
-              <w:rPr>
-                <w:rFonts w:hint="eastAsia"/>
-              </w:rPr>
-            </w:pPr>
             <w:r>
               <w:t>python deeplab/eval.py     --logtostderr     --eval_split="val"    --model_variant="xception_65"     --atrous_rates=6     --atrous_rates=12     --atrous_rates=18     --output_stride=16     --decoder_output_stride=4     --eval_crop_size=513     --eval_crop_size=513     --dataset="pascal_voc_seg"     --checkpoint_dir="D:\\work\\stuff\\modules\\misc\\sprd_camera\\alg\\july\\tf_base\\research\\deeplab\\datasets\\pascal_voc_seg\\output"     --eval_logdir="D:\\work\\stuff\\modules\\misc\\sprd_camera\\alg\\july\\tf_base\\research\\deeplab\\datasets\\pascal_voc_seg\\eval_output"     --dataset_dir="D:\\work\\stuff\\modules\\misc\\sprd_camera\\alg\\july\\tf_base\\research\\deeplab\\datasets\\pascal_voc_seg\\tfrecord"</w:t>
             </w:r>
@@ -2095,11 +2085,6 @@
             </w:r>
           </w:p>
           <w:p>
-            <w:pPr>
-              <w:rPr>
-                <w:rFonts w:hint="eastAsia"/>
-              </w:rPr>
-            </w:pPr>
             <w:r>
               <w:t>miou_1.0[0.761658609]</w:t>
             </w:r>
@@ -2107,27 +2092,9 @@
         </w:tc>
       </w:tr>
     </w:tbl>
-    <w:p>
-      <w:pPr>
-        <w:rPr>
-          <w:rFonts w:hint="eastAsia"/>
-        </w:rPr>
-      </w:pPr>
-    </w:p>
-    <w:p>
-      <w:pPr>
-        <w:rPr>
-          <w:rFonts w:hint="eastAsia"/>
-        </w:rPr>
-      </w:pPr>
-    </w:p>
-    <w:p>
-      <w:pPr>
-        <w:rPr>
-          <w:rFonts w:hint="eastAsia"/>
-        </w:rPr>
-      </w:pPr>
-    </w:p>
+    <w:p/>
+    <w:p/>
+    <w:p/>
     <w:p>
       <w:r>
         <w:rPr>
@@ -2668,10 +2635,7 @@
         </w:tc>
       </w:tr>
     </w:tbl>
-    <w:p>
-      <w:bookmarkStart w:id="0" w:name="_GoBack"/>
-    </w:p>
-    <w:bookmarkEnd w:id="0"/>
+    <w:p/>
     <w:p>
       <w:r>
         <w:t>Win10</w:t>
@@ -2712,13 +2676,7 @@
       </w:tr>
     </w:tbl>
     <w:p/>
-    <w:p>
-      <w:pPr>
-        <w:rPr>
-          <w:rFonts w:hint="eastAsia"/>
-        </w:rPr>
-      </w:pPr>
-    </w:p>
+    <w:p/>
     <w:p>
       <w:r>
         <w:rPr>
@@ -2923,7 +2881,120 @@
       </w:tr>
     </w:tbl>
     <w:p/>
-    <w:p/>
+    <w:p>
+      <w:r>
+        <w:t>3.2 win10</w:t>
+      </w:r>
+      <w:r>
+        <w:t>上用法</w:t>
+      </w:r>
+    </w:p>
+    <w:p>
+      <w:r>
+        <w:t>第一步</w:t>
+      </w:r>
+      <w:r>
+        <w:t>,</w:t>
+      </w:r>
+      <w:r>
+        <w:t>打开</w:t>
+      </w:r>
+      <w:r>
+        <w:t>anaconda</w:t>
+      </w:r>
+      <w:r>
+        <w:t>下</w:t>
+      </w:r>
+      <w:r>
+        <w:t>tensorflow</w:t>
+      </w:r>
+      <w:r>
+        <w:t>环境的</w:t>
+      </w:r>
+      <w:r>
+        <w:t>terminal.</w:t>
+      </w:r>
+    </w:p>
+    <w:p>
+      <w:r>
+        <w:t>第二步</w:t>
+      </w:r>
+      <w:r>
+        <w:t>,</w:t>
+      </w:r>
+      <w:r>
+        <w:t>运行</w:t>
+      </w:r>
+    </w:p>
+    <w:tbl>
+      <w:tblPr>
+        <w:tblStyle w:val="a6"/>
+        <w:tblW w:w="0" w:type="auto"/>
+        <w:tblLook w:val="04A0" w:firstRow="1" w:lastRow="0" w:firstColumn="1" w:lastColumn="0" w:noHBand="0" w:noVBand="1"/>
+      </w:tblPr>
+      <w:tblGrid>
+        <w:gridCol w:w="8296"/>
+      </w:tblGrid>
+      <w:tr>
+        <w:tc>
+          <w:tcPr>
+            <w:tcW w:w="8296" w:type="dxa"/>
+          </w:tcPr>
+          <w:p>
+            <w:pPr>
+              <w:rPr>
+                <w:rFonts w:hint="eastAsia"/>
+              </w:rPr>
+            </w:pPr>
+            <w:r>
+              <w:t>(tensorflow) C:\Users\raytine&gt;</w:t>
+            </w:r>
+            <w:r>
+              <w:rPr>
+                <w:b/>
+                <w:i/>
+              </w:rPr>
+              <w:t>tensorboard --logdir="D:\\work\\stuff\\modules\\misc\\sprd_camera\\alg\\july\\tf_base\\research\\deeplab\\datasets\\pascal_voc_seg\\output_new"</w:t>
+            </w:r>
+          </w:p>
+        </w:tc>
+      </w:tr>
+    </w:tbl>
+    <w:p>
+      <w:pPr>
+        <w:rPr>
+          <w:rFonts w:hint="eastAsia"/>
+        </w:rPr>
+      </w:pPr>
+      <w:bookmarkStart w:id="0" w:name="_GoBack"/>
+      <w:bookmarkEnd w:id="0"/>
+    </w:p>
+    <w:p>
+      <w:pPr>
+        <w:rPr>
+          <w:rFonts w:hint="eastAsia"/>
+        </w:rPr>
+      </w:pPr>
+      <w:r>
+        <w:t>第三步</w:t>
+      </w:r>
+      <w:r>
+        <w:t>,</w:t>
+      </w:r>
+      <w:r>
+        <w:t>打开网址</w:t>
+      </w:r>
+    </w:p>
+    <w:p>
+      <w:pPr>
+        <w:rPr>
+          <w:rFonts w:hint="eastAsia"/>
+        </w:rPr>
+      </w:pPr>
+      <w:r>
+        <w:t>http://DESKTOP-58H7SAQ:6006</w:t>
+      </w:r>
+    </w:p>
     <w:p>
       <w:pPr>
         <w:pStyle w:val="2"/>
@@ -2970,6 +3041,7 @@
     </w:p>
     <w:p>
       <w:r>
+        <w:lastRenderedPageBreak/>
         <w:t>tf.train.MomentumOptimizer</w:t>
       </w:r>
     </w:p>
@@ -2987,7 +3059,6 @@
         <w:rPr>
           <w:rFonts w:hint="eastAsia"/>
         </w:rPr>
-        <w:lastRenderedPageBreak/>
         <w:t>五</w:t>
       </w:r>
       <w:r>

</xml_diff>